<commit_message>
update version of the cholera study code
</commit_message>
<xml_diff>
--- a/Cholera_study_project_2024/output/table11.docx
+++ b/Cholera_study_project_2024/output/table11.docx
@@ -30,7 +30,7 @@
       </w:tblGrid>
       <w:tr>
         <w:trPr>
-          <w:trHeight w:val="618" w:hRule="auto"/>
+          <w:trHeight w:val="615" w:hRule="auto"/>
           <w:tblHeader/>
         </w:trPr>
         header1
@@ -64,18 +64,18 @@
               <w:spacing w:after="100" w:before="100" w:line="240"/>
               <w:ind w:left="100" w:right="100" w:firstLine="0" w:firstLineChars="0"/>
               <w:rPr>
-                <w:rFonts w:ascii="Helvetica" w:hAnsi="Helvetica" w:eastAsia="Helvetica" w:cs="Helvetica"/>
-                <w:i w:val="false"/>
-                <w:b w:val="false"/>
-                <w:u w:val="none"/>
-                <w:sz w:val="22"/>
-                <w:szCs w:val="22"/>
-                <w:color w:val="000000"/>
-              </w:rPr>
-            </w:pPr>
-            <w:r>
-              <w:rPr>
-                <w:rFonts w:ascii="Helvetica" w:hAnsi="Helvetica" w:eastAsia="Helvetica" w:cs="Helvetica"/>
+                <w:rFonts w:ascii="Arial" w:hAnsi="Arial" w:eastAsia="Arial" w:cs="Arial"/>
+                <w:i w:val="false"/>
+                <w:b w:val="false"/>
+                <w:u w:val="none"/>
+                <w:sz w:val="22"/>
+                <w:szCs w:val="22"/>
+                <w:color w:val="000000"/>
+              </w:rPr>
+            </w:pPr>
+            <w:r>
+              <w:rPr>
+                <w:rFonts w:ascii="Arial" w:hAnsi="Arial" w:eastAsia="Arial" w:cs="Arial"/>
                 <w:i w:val="false"/>
                 <w:b w:val="false"/>
                 <w:u w:val="none"/>
@@ -117,18 +117,18 @@
               <w:spacing w:after="100" w:before="100" w:line="240"/>
               <w:ind w:left="100" w:right="100" w:firstLine="0" w:firstLineChars="0"/>
               <w:rPr>
-                <w:rFonts w:ascii="Helvetica" w:hAnsi="Helvetica" w:eastAsia="Helvetica" w:cs="Helvetica"/>
-                <w:i w:val="false"/>
-                <w:b w:val="false"/>
-                <w:u w:val="none"/>
-                <w:sz w:val="22"/>
-                <w:szCs w:val="22"/>
-                <w:color w:val="000000"/>
-              </w:rPr>
-            </w:pPr>
-            <w:r>
-              <w:rPr>
-                <w:rFonts w:ascii="Helvetica" w:hAnsi="Helvetica" w:eastAsia="Helvetica" w:cs="Helvetica"/>
+                <w:rFonts w:ascii="Arial" w:hAnsi="Arial" w:eastAsia="Arial" w:cs="Arial"/>
+                <w:i w:val="false"/>
+                <w:b w:val="false"/>
+                <w:u w:val="none"/>
+                <w:sz w:val="22"/>
+                <w:szCs w:val="22"/>
+                <w:color w:val="000000"/>
+              </w:rPr>
+            </w:pPr>
+            <w:r>
+              <w:rPr>
+                <w:rFonts w:ascii="Arial" w:hAnsi="Arial" w:eastAsia="Arial" w:cs="Arial"/>
                 <w:i w:val="false"/>
                 <w:b w:val="false"/>
                 <w:u w:val="none"/>
@@ -170,18 +170,18 @@
               <w:spacing w:after="100" w:before="100" w:line="240"/>
               <w:ind w:left="100" w:right="100" w:firstLine="0" w:firstLineChars="0"/>
               <w:rPr>
-                <w:rFonts w:ascii="Helvetica" w:hAnsi="Helvetica" w:eastAsia="Helvetica" w:cs="Helvetica"/>
-                <w:i w:val="false"/>
-                <w:b w:val="false"/>
-                <w:u w:val="none"/>
-                <w:sz w:val="22"/>
-                <w:szCs w:val="22"/>
-                <w:color w:val="000000"/>
-              </w:rPr>
-            </w:pPr>
-            <w:r>
-              <w:rPr>
-                <w:rFonts w:ascii="Helvetica" w:hAnsi="Helvetica" w:eastAsia="Helvetica" w:cs="Helvetica"/>
+                <w:rFonts w:ascii="Arial" w:hAnsi="Arial" w:eastAsia="Arial" w:cs="Arial"/>
+                <w:i w:val="false"/>
+                <w:b w:val="false"/>
+                <w:u w:val="none"/>
+                <w:sz w:val="22"/>
+                <w:szCs w:val="22"/>
+                <w:color w:val="000000"/>
+              </w:rPr>
+            </w:pPr>
+            <w:r>
+              <w:rPr>
+                <w:rFonts w:ascii="Arial" w:hAnsi="Arial" w:eastAsia="Arial" w:cs="Arial"/>
                 <w:i w:val="false"/>
                 <w:b w:val="false"/>
                 <w:u w:val="none"/>
@@ -223,18 +223,18 @@
               <w:spacing w:after="100" w:before="100" w:line="240"/>
               <w:ind w:left="100" w:right="100" w:firstLine="0" w:firstLineChars="0"/>
               <w:rPr>
-                <w:rFonts w:ascii="Helvetica" w:hAnsi="Helvetica" w:eastAsia="Helvetica" w:cs="Helvetica"/>
-                <w:i w:val="false"/>
-                <w:b w:val="false"/>
-                <w:u w:val="none"/>
-                <w:sz w:val="22"/>
-                <w:szCs w:val="22"/>
-                <w:color w:val="000000"/>
-              </w:rPr>
-            </w:pPr>
-            <w:r>
-              <w:rPr>
-                <w:rFonts w:ascii="Helvetica" w:hAnsi="Helvetica" w:eastAsia="Helvetica" w:cs="Helvetica"/>
+                <w:rFonts w:ascii="Arial" w:hAnsi="Arial" w:eastAsia="Arial" w:cs="Arial"/>
+                <w:i w:val="false"/>
+                <w:b w:val="false"/>
+                <w:u w:val="none"/>
+                <w:sz w:val="22"/>
+                <w:szCs w:val="22"/>
+                <w:color w:val="000000"/>
+              </w:rPr>
+            </w:pPr>
+            <w:r>
+              <w:rPr>
+                <w:rFonts w:ascii="Arial" w:hAnsi="Arial" w:eastAsia="Arial" w:cs="Arial"/>
                 <w:i w:val="false"/>
                 <w:b w:val="false"/>
                 <w:u w:val="none"/>
@@ -276,18 +276,18 @@
               <w:spacing w:after="100" w:before="100" w:line="240"/>
               <w:ind w:left="100" w:right="100" w:firstLine="0" w:firstLineChars="0"/>
               <w:rPr>
-                <w:rFonts w:ascii="Helvetica" w:hAnsi="Helvetica" w:eastAsia="Helvetica" w:cs="Helvetica"/>
-                <w:i w:val="false"/>
-                <w:b w:val="false"/>
-                <w:u w:val="none"/>
-                <w:sz w:val="22"/>
-                <w:szCs w:val="22"/>
-                <w:color w:val="000000"/>
-              </w:rPr>
-            </w:pPr>
-            <w:r>
-              <w:rPr>
-                <w:rFonts w:ascii="Helvetica" w:hAnsi="Helvetica" w:eastAsia="Helvetica" w:cs="Helvetica"/>
+                <w:rFonts w:ascii="Arial" w:hAnsi="Arial" w:eastAsia="Arial" w:cs="Arial"/>
+                <w:i w:val="false"/>
+                <w:b w:val="false"/>
+                <w:u w:val="none"/>
+                <w:sz w:val="22"/>
+                <w:szCs w:val="22"/>
+                <w:color w:val="000000"/>
+              </w:rPr>
+            </w:pPr>
+            <w:r>
+              <w:rPr>
+                <w:rFonts w:ascii="Arial" w:hAnsi="Arial" w:eastAsia="Arial" w:cs="Arial"/>
                 <w:i w:val="false"/>
                 <w:b w:val="false"/>
                 <w:u w:val="none"/>
@@ -329,18 +329,18 @@
               <w:spacing w:after="100" w:before="100" w:line="240"/>
               <w:ind w:left="100" w:right="100" w:firstLine="0" w:firstLineChars="0"/>
               <w:rPr>
-                <w:rFonts w:ascii="Helvetica" w:hAnsi="Helvetica" w:eastAsia="Helvetica" w:cs="Helvetica"/>
-                <w:i w:val="false"/>
-                <w:b w:val="false"/>
-                <w:u w:val="none"/>
-                <w:sz w:val="22"/>
-                <w:szCs w:val="22"/>
-                <w:color w:val="000000"/>
-              </w:rPr>
-            </w:pPr>
-            <w:r>
-              <w:rPr>
-                <w:rFonts w:ascii="Helvetica" w:hAnsi="Helvetica" w:eastAsia="Helvetica" w:cs="Helvetica"/>
+                <w:rFonts w:ascii="Arial" w:hAnsi="Arial" w:eastAsia="Arial" w:cs="Arial"/>
+                <w:i w:val="false"/>
+                <w:b w:val="false"/>
+                <w:u w:val="none"/>
+                <w:sz w:val="22"/>
+                <w:szCs w:val="22"/>
+                <w:color w:val="000000"/>
+              </w:rPr>
+            </w:pPr>
+            <w:r>
+              <w:rPr>
+                <w:rFonts w:ascii="Arial" w:hAnsi="Arial" w:eastAsia="Arial" w:cs="Arial"/>
                 <w:i w:val="false"/>
                 <w:b w:val="false"/>
                 <w:u w:val="none"/>
@@ -382,18 +382,18 @@
               <w:spacing w:after="100" w:before="100" w:line="240"/>
               <w:ind w:left="100" w:right="100" w:firstLine="0" w:firstLineChars="0"/>
               <w:rPr>
-                <w:rFonts w:ascii="Helvetica" w:hAnsi="Helvetica" w:eastAsia="Helvetica" w:cs="Helvetica"/>
-                <w:i w:val="false"/>
-                <w:b w:val="false"/>
-                <w:u w:val="none"/>
-                <w:sz w:val="22"/>
-                <w:szCs w:val="22"/>
-                <w:color w:val="000000"/>
-              </w:rPr>
-            </w:pPr>
-            <w:r>
-              <w:rPr>
-                <w:rFonts w:ascii="Helvetica" w:hAnsi="Helvetica" w:eastAsia="Helvetica" w:cs="Helvetica"/>
+                <w:rFonts w:ascii="Arial" w:hAnsi="Arial" w:eastAsia="Arial" w:cs="Arial"/>
+                <w:i w:val="false"/>
+                <w:b w:val="false"/>
+                <w:u w:val="none"/>
+                <w:sz w:val="22"/>
+                <w:szCs w:val="22"/>
+                <w:color w:val="000000"/>
+              </w:rPr>
+            </w:pPr>
+            <w:r>
+              <w:rPr>
+                <w:rFonts w:ascii="Arial" w:hAnsi="Arial" w:eastAsia="Arial" w:cs="Arial"/>
                 <w:i w:val="false"/>
                 <w:b w:val="false"/>
                 <w:u w:val="none"/>
@@ -435,18 +435,18 @@
               <w:spacing w:after="100" w:before="100" w:line="240"/>
               <w:ind w:left="100" w:right="100" w:firstLine="0" w:firstLineChars="0"/>
               <w:rPr>
-                <w:rFonts w:ascii="Helvetica" w:hAnsi="Helvetica" w:eastAsia="Helvetica" w:cs="Helvetica"/>
-                <w:i w:val="false"/>
-                <w:b w:val="false"/>
-                <w:u w:val="none"/>
-                <w:sz w:val="22"/>
-                <w:szCs w:val="22"/>
-                <w:color w:val="000000"/>
-              </w:rPr>
-            </w:pPr>
-            <w:r>
-              <w:rPr>
-                <w:rFonts w:ascii="Helvetica" w:hAnsi="Helvetica" w:eastAsia="Helvetica" w:cs="Helvetica"/>
+                <w:rFonts w:ascii="Arial" w:hAnsi="Arial" w:eastAsia="Arial" w:cs="Arial"/>
+                <w:i w:val="false"/>
+                <w:b w:val="false"/>
+                <w:u w:val="none"/>
+                <w:sz w:val="22"/>
+                <w:szCs w:val="22"/>
+                <w:color w:val="000000"/>
+              </w:rPr>
+            </w:pPr>
+            <w:r>
+              <w:rPr>
+                <w:rFonts w:ascii="Arial" w:hAnsi="Arial" w:eastAsia="Arial" w:cs="Arial"/>
                 <w:i w:val="false"/>
                 <w:b w:val="false"/>
                 <w:u w:val="none"/>
@@ -488,18 +488,18 @@
               <w:spacing w:after="100" w:before="100" w:line="240"/>
               <w:ind w:left="100" w:right="100" w:firstLine="0" w:firstLineChars="0"/>
               <w:rPr>
-                <w:rFonts w:ascii="Helvetica" w:hAnsi="Helvetica" w:eastAsia="Helvetica" w:cs="Helvetica"/>
-                <w:i w:val="false"/>
-                <w:b w:val="false"/>
-                <w:u w:val="none"/>
-                <w:sz w:val="22"/>
-                <w:szCs w:val="22"/>
-                <w:color w:val="000000"/>
-              </w:rPr>
-            </w:pPr>
-            <w:r>
-              <w:rPr>
-                <w:rFonts w:ascii="Helvetica" w:hAnsi="Helvetica" w:eastAsia="Helvetica" w:cs="Helvetica"/>
+                <w:rFonts w:ascii="Arial" w:hAnsi="Arial" w:eastAsia="Arial" w:cs="Arial"/>
+                <w:i w:val="false"/>
+                <w:b w:val="false"/>
+                <w:u w:val="none"/>
+                <w:sz w:val="22"/>
+                <w:szCs w:val="22"/>
+                <w:color w:val="000000"/>
+              </w:rPr>
+            </w:pPr>
+            <w:r>
+              <w:rPr>
+                <w:rFonts w:ascii="Arial" w:hAnsi="Arial" w:eastAsia="Arial" w:cs="Arial"/>
                 <w:i w:val="false"/>
                 <w:b w:val="false"/>
                 <w:u w:val="none"/>
@@ -541,18 +541,18 @@
               <w:spacing w:after="100" w:before="100" w:line="240"/>
               <w:ind w:left="100" w:right="100" w:firstLine="0" w:firstLineChars="0"/>
               <w:rPr>
-                <w:rFonts w:ascii="Helvetica" w:hAnsi="Helvetica" w:eastAsia="Helvetica" w:cs="Helvetica"/>
-                <w:i w:val="false"/>
-                <w:b w:val="false"/>
-                <w:u w:val="none"/>
-                <w:sz w:val="22"/>
-                <w:szCs w:val="22"/>
-                <w:color w:val="000000"/>
-              </w:rPr>
-            </w:pPr>
-            <w:r>
-              <w:rPr>
-                <w:rFonts w:ascii="Helvetica" w:hAnsi="Helvetica" w:eastAsia="Helvetica" w:cs="Helvetica"/>
+                <w:rFonts w:ascii="Arial" w:hAnsi="Arial" w:eastAsia="Arial" w:cs="Arial"/>
+                <w:i w:val="false"/>
+                <w:b w:val="false"/>
+                <w:u w:val="none"/>
+                <w:sz w:val="22"/>
+                <w:szCs w:val="22"/>
+                <w:color w:val="000000"/>
+              </w:rPr>
+            </w:pPr>
+            <w:r>
+              <w:rPr>
+                <w:rFonts w:ascii="Arial" w:hAnsi="Arial" w:eastAsia="Arial" w:cs="Arial"/>
                 <w:i w:val="false"/>
                 <w:b w:val="false"/>
                 <w:u w:val="none"/>
@@ -567,7 +567,7 @@
       </w:tr>
       <w:tr>
         <w:trPr>
-          <w:trHeight w:val="617" w:hRule="auto"/>
+          <w:trHeight w:val="614" w:hRule="auto"/>
           <w:tblHeader/>
         </w:trPr>
         header2
@@ -601,7 +601,7 @@
               <w:spacing w:after="100" w:before="100" w:line="240"/>
               <w:ind w:left="100" w:right="100" w:firstLine="0" w:firstLineChars="0"/>
               <w:rPr>
-                <w:rFonts w:ascii="Helvetica" w:hAnsi="Helvetica" w:eastAsia="Helvetica" w:cs="Helvetica"/>
+                <w:rFonts w:ascii="Arial" w:hAnsi="Arial" w:eastAsia="Arial" w:cs="Arial"/>
                 <w:i w:val="false"/>
                 <w:b w:val="false"/>
                 <w:u w:val="none"/>
@@ -612,7 +612,7 @@
             </w:pPr>
             <w:r>
               <w:rPr>
-                <w:rFonts w:ascii="Helvetica" w:hAnsi="Helvetica" w:eastAsia="Helvetica" w:cs="Helvetica"/>
+                <w:rFonts w:ascii="Arial" w:hAnsi="Arial" w:eastAsia="Arial" w:cs="Arial"/>
                 <w:i w:val="false"/>
                 <w:b w:val="false"/>
                 <w:u w:val="none"/>
@@ -654,7 +654,7 @@
               <w:spacing w:after="100" w:before="100" w:line="240"/>
               <w:ind w:left="100" w:right="100" w:firstLine="0" w:firstLineChars="0"/>
               <w:rPr>
-                <w:rFonts w:ascii="Helvetica" w:hAnsi="Helvetica" w:eastAsia="Helvetica" w:cs="Helvetica"/>
+                <w:rFonts w:ascii="Arial" w:hAnsi="Arial" w:eastAsia="Arial" w:cs="Arial"/>
                 <w:i w:val="false"/>
                 <w:b w:val="false"/>
                 <w:u w:val="none"/>
@@ -665,7 +665,7 @@
             </w:pPr>
             <w:r>
               <w:rPr>
-                <w:rFonts w:ascii="Helvetica" w:hAnsi="Helvetica" w:eastAsia="Helvetica" w:cs="Helvetica"/>
+                <w:rFonts w:ascii="Arial" w:hAnsi="Arial" w:eastAsia="Arial" w:cs="Arial"/>
                 <w:i w:val="false"/>
                 <w:b w:val="false"/>
                 <w:u w:val="none"/>
@@ -707,7 +707,7 @@
               <w:spacing w:after="100" w:before="100" w:line="240"/>
               <w:ind w:left="100" w:right="100" w:firstLine="0" w:firstLineChars="0"/>
               <w:rPr>
-                <w:rFonts w:ascii="Helvetica" w:hAnsi="Helvetica" w:eastAsia="Helvetica" w:cs="Helvetica"/>
+                <w:rFonts w:ascii="Arial" w:hAnsi="Arial" w:eastAsia="Arial" w:cs="Arial"/>
                 <w:i w:val="false"/>
                 <w:b w:val="false"/>
                 <w:u w:val="none"/>
@@ -718,7 +718,7 @@
             </w:pPr>
             <w:r>
               <w:rPr>
-                <w:rFonts w:ascii="Helvetica" w:hAnsi="Helvetica" w:eastAsia="Helvetica" w:cs="Helvetica"/>
+                <w:rFonts w:ascii="Arial" w:hAnsi="Arial" w:eastAsia="Arial" w:cs="Arial"/>
                 <w:i w:val="false"/>
                 <w:b w:val="false"/>
                 <w:u w:val="none"/>
@@ -760,7 +760,7 @@
               <w:spacing w:after="100" w:before="100" w:line="240"/>
               <w:ind w:left="100" w:right="100" w:firstLine="0" w:firstLineChars="0"/>
               <w:rPr>
-                <w:rFonts w:ascii="Helvetica" w:hAnsi="Helvetica" w:eastAsia="Helvetica" w:cs="Helvetica"/>
+                <w:rFonts w:ascii="Arial" w:hAnsi="Arial" w:eastAsia="Arial" w:cs="Arial"/>
                 <w:i w:val="false"/>
                 <w:b w:val="false"/>
                 <w:u w:val="none"/>
@@ -771,7 +771,7 @@
             </w:pPr>
             <w:r>
               <w:rPr>
-                <w:rFonts w:ascii="Helvetica" w:hAnsi="Helvetica" w:eastAsia="Helvetica" w:cs="Helvetica"/>
+                <w:rFonts w:ascii="Arial" w:hAnsi="Arial" w:eastAsia="Arial" w:cs="Arial"/>
                 <w:i w:val="false"/>
                 <w:b w:val="false"/>
                 <w:u w:val="none"/>
@@ -813,7 +813,7 @@
               <w:spacing w:after="100" w:before="100" w:line="240"/>
               <w:ind w:left="100" w:right="100" w:firstLine="0" w:firstLineChars="0"/>
               <w:rPr>
-                <w:rFonts w:ascii="Helvetica" w:hAnsi="Helvetica" w:eastAsia="Helvetica" w:cs="Helvetica"/>
+                <w:rFonts w:ascii="Arial" w:hAnsi="Arial" w:eastAsia="Arial" w:cs="Arial"/>
                 <w:i w:val="false"/>
                 <w:b w:val="false"/>
                 <w:u w:val="none"/>
@@ -824,7 +824,7 @@
             </w:pPr>
             <w:r>
               <w:rPr>
-                <w:rFonts w:ascii="Helvetica" w:hAnsi="Helvetica" w:eastAsia="Helvetica" w:cs="Helvetica"/>
+                <w:rFonts w:ascii="Arial" w:hAnsi="Arial" w:eastAsia="Arial" w:cs="Arial"/>
                 <w:i w:val="false"/>
                 <w:b w:val="false"/>
                 <w:u w:val="none"/>
@@ -866,7 +866,7 @@
               <w:spacing w:after="100" w:before="100" w:line="240"/>
               <w:ind w:left="100" w:right="100" w:firstLine="0" w:firstLineChars="0"/>
               <w:rPr>
-                <w:rFonts w:ascii="Helvetica" w:hAnsi="Helvetica" w:eastAsia="Helvetica" w:cs="Helvetica"/>
+                <w:rFonts w:ascii="Arial" w:hAnsi="Arial" w:eastAsia="Arial" w:cs="Arial"/>
                 <w:i w:val="false"/>
                 <w:b w:val="false"/>
                 <w:u w:val="none"/>
@@ -877,7 +877,7 @@
             </w:pPr>
             <w:r>
               <w:rPr>
-                <w:rFonts w:ascii="Helvetica" w:hAnsi="Helvetica" w:eastAsia="Helvetica" w:cs="Helvetica"/>
+                <w:rFonts w:ascii="Arial" w:hAnsi="Arial" w:eastAsia="Arial" w:cs="Arial"/>
                 <w:i w:val="false"/>
                 <w:b w:val="false"/>
                 <w:u w:val="none"/>
@@ -919,7 +919,7 @@
               <w:spacing w:after="100" w:before="100" w:line="240"/>
               <w:ind w:left="100" w:right="100" w:firstLine="0" w:firstLineChars="0"/>
               <w:rPr>
-                <w:rFonts w:ascii="Helvetica" w:hAnsi="Helvetica" w:eastAsia="Helvetica" w:cs="Helvetica"/>
+                <w:rFonts w:ascii="Arial" w:hAnsi="Arial" w:eastAsia="Arial" w:cs="Arial"/>
                 <w:i w:val="false"/>
                 <w:b w:val="false"/>
                 <w:u w:val="none"/>
@@ -930,7 +930,7 @@
             </w:pPr>
             <w:r>
               <w:rPr>
-                <w:rFonts w:ascii="Helvetica" w:hAnsi="Helvetica" w:eastAsia="Helvetica" w:cs="Helvetica"/>
+                <w:rFonts w:ascii="Arial" w:hAnsi="Arial" w:eastAsia="Arial" w:cs="Arial"/>
                 <w:i w:val="false"/>
                 <w:b w:val="false"/>
                 <w:u w:val="none"/>
@@ -972,7 +972,7 @@
               <w:spacing w:after="100" w:before="100" w:line="240"/>
               <w:ind w:left="100" w:right="100" w:firstLine="0" w:firstLineChars="0"/>
               <w:rPr>
-                <w:rFonts w:ascii="Helvetica" w:hAnsi="Helvetica" w:eastAsia="Helvetica" w:cs="Helvetica"/>
+                <w:rFonts w:ascii="Arial" w:hAnsi="Arial" w:eastAsia="Arial" w:cs="Arial"/>
                 <w:i w:val="false"/>
                 <w:b w:val="false"/>
                 <w:u w:val="none"/>
@@ -983,7 +983,7 @@
             </w:pPr>
             <w:r>
               <w:rPr>
-                <w:rFonts w:ascii="Helvetica" w:hAnsi="Helvetica" w:eastAsia="Helvetica" w:cs="Helvetica"/>
+                <w:rFonts w:ascii="Arial" w:hAnsi="Arial" w:eastAsia="Arial" w:cs="Arial"/>
                 <w:i w:val="false"/>
                 <w:b w:val="false"/>
                 <w:u w:val="none"/>
@@ -1025,7 +1025,7 @@
               <w:spacing w:after="100" w:before="100" w:line="240"/>
               <w:ind w:left="100" w:right="100" w:firstLine="0" w:firstLineChars="0"/>
               <w:rPr>
-                <w:rFonts w:ascii="Helvetica" w:hAnsi="Helvetica" w:eastAsia="Helvetica" w:cs="Helvetica"/>
+                <w:rFonts w:ascii="Arial" w:hAnsi="Arial" w:eastAsia="Arial" w:cs="Arial"/>
                 <w:i w:val="false"/>
                 <w:b w:val="false"/>
                 <w:u w:val="none"/>
@@ -1036,7 +1036,7 @@
             </w:pPr>
             <w:r>
               <w:rPr>
-                <w:rFonts w:ascii="Helvetica" w:hAnsi="Helvetica" w:eastAsia="Helvetica" w:cs="Helvetica"/>
+                <w:rFonts w:ascii="Arial" w:hAnsi="Arial" w:eastAsia="Arial" w:cs="Arial"/>
                 <w:i w:val="false"/>
                 <w:b w:val="false"/>
                 <w:u w:val="none"/>
@@ -1078,7 +1078,7 @@
               <w:spacing w:after="100" w:before="100" w:line="240"/>
               <w:ind w:left="100" w:right="100" w:firstLine="0" w:firstLineChars="0"/>
               <w:rPr>
-                <w:rFonts w:ascii="Helvetica" w:hAnsi="Helvetica" w:eastAsia="Helvetica" w:cs="Helvetica"/>
+                <w:rFonts w:ascii="Arial" w:hAnsi="Arial" w:eastAsia="Arial" w:cs="Arial"/>
                 <w:i w:val="false"/>
                 <w:b w:val="false"/>
                 <w:u w:val="none"/>
@@ -1089,7 +1089,7 @@
             </w:pPr>
             <w:r>
               <w:rPr>
-                <w:rFonts w:ascii="Helvetica" w:hAnsi="Helvetica" w:eastAsia="Helvetica" w:cs="Helvetica"/>
+                <w:rFonts w:ascii="Arial" w:hAnsi="Arial" w:eastAsia="Arial" w:cs="Arial"/>
                 <w:i w:val="false"/>
                 <w:b w:val="false"/>
                 <w:u w:val="none"/>
@@ -1137,18 +1137,18 @@
               <w:spacing w:after="100" w:before="100" w:line="240"/>
               <w:ind w:left="100" w:right="100" w:firstLine="0" w:firstLineChars="0"/>
               <w:rPr>
-                <w:rFonts w:ascii="Helvetica" w:hAnsi="Helvetica" w:eastAsia="Helvetica" w:cs="Helvetica"/>
-                <w:i w:val="false"/>
-                <w:b w:val="false"/>
-                <w:u w:val="none"/>
-                <w:sz w:val="22"/>
-                <w:szCs w:val="22"/>
-                <w:color w:val="000000"/>
-              </w:rPr>
-            </w:pPr>
-            <w:r>
-              <w:rPr>
-                <w:rFonts w:ascii="Helvetica" w:hAnsi="Helvetica" w:eastAsia="Helvetica" w:cs="Helvetica"/>
+                <w:rFonts w:ascii="Arial" w:hAnsi="Arial" w:eastAsia="Arial" w:cs="Arial"/>
+                <w:i w:val="false"/>
+                <w:b w:val="false"/>
+                <w:u w:val="none"/>
+                <w:sz w:val="22"/>
+                <w:szCs w:val="22"/>
+                <w:color w:val="000000"/>
+              </w:rPr>
+            </w:pPr>
+            <w:r>
+              <w:rPr>
+                <w:rFonts w:ascii="Arial" w:hAnsi="Arial" w:eastAsia="Arial" w:cs="Arial"/>
                 <w:i w:val="false"/>
                 <w:b w:val="false"/>
                 <w:u w:val="none"/>
@@ -1190,18 +1190,18 @@
               <w:spacing w:after="100" w:before="100" w:line="240"/>
               <w:ind w:left="100" w:right="100" w:firstLine="0" w:firstLineChars="0"/>
               <w:rPr>
-                <w:rFonts w:ascii="Helvetica" w:hAnsi="Helvetica" w:eastAsia="Helvetica" w:cs="Helvetica"/>
-                <w:i w:val="false"/>
-                <w:b w:val="false"/>
-                <w:u w:val="none"/>
-                <w:sz w:val="22"/>
-                <w:szCs w:val="22"/>
-                <w:color w:val="000000"/>
-              </w:rPr>
-            </w:pPr>
-            <w:r>
-              <w:rPr>
-                <w:rFonts w:ascii="Helvetica" w:hAnsi="Helvetica" w:eastAsia="Helvetica" w:cs="Helvetica"/>
+                <w:rFonts w:ascii="Arial" w:hAnsi="Arial" w:eastAsia="Arial" w:cs="Arial"/>
+                <w:i w:val="false"/>
+                <w:b w:val="false"/>
+                <w:u w:val="none"/>
+                <w:sz w:val="22"/>
+                <w:szCs w:val="22"/>
+                <w:color w:val="000000"/>
+              </w:rPr>
+            </w:pPr>
+            <w:r>
+              <w:rPr>
+                <w:rFonts w:ascii="Arial" w:hAnsi="Arial" w:eastAsia="Arial" w:cs="Arial"/>
                 <w:i w:val="false"/>
                 <w:b w:val="false"/>
                 <w:u w:val="none"/>
@@ -1243,18 +1243,18 @@
               <w:spacing w:after="100" w:before="100" w:line="240"/>
               <w:ind w:left="100" w:right="100" w:firstLine="0" w:firstLineChars="0"/>
               <w:rPr>
-                <w:rFonts w:ascii="Helvetica" w:hAnsi="Helvetica" w:eastAsia="Helvetica" w:cs="Helvetica"/>
-                <w:i w:val="false"/>
-                <w:b w:val="false"/>
-                <w:u w:val="none"/>
-                <w:sz w:val="22"/>
-                <w:szCs w:val="22"/>
-                <w:color w:val="000000"/>
-              </w:rPr>
-            </w:pPr>
-            <w:r>
-              <w:rPr>
-                <w:rFonts w:ascii="Helvetica" w:hAnsi="Helvetica" w:eastAsia="Helvetica" w:cs="Helvetica"/>
+                <w:rFonts w:ascii="Arial" w:hAnsi="Arial" w:eastAsia="Arial" w:cs="Arial"/>
+                <w:i w:val="false"/>
+                <w:b w:val="false"/>
+                <w:u w:val="none"/>
+                <w:sz w:val="22"/>
+                <w:szCs w:val="22"/>
+                <w:color w:val="000000"/>
+              </w:rPr>
+            </w:pPr>
+            <w:r>
+              <w:rPr>
+                <w:rFonts w:ascii="Arial" w:hAnsi="Arial" w:eastAsia="Arial" w:cs="Arial"/>
                 <w:i w:val="false"/>
                 <w:b w:val="false"/>
                 <w:u w:val="none"/>
@@ -1296,18 +1296,18 @@
               <w:spacing w:after="100" w:before="100" w:line="240"/>
               <w:ind w:left="100" w:right="100" w:firstLine="0" w:firstLineChars="0"/>
               <w:rPr>
-                <w:rFonts w:ascii="Helvetica" w:hAnsi="Helvetica" w:eastAsia="Helvetica" w:cs="Helvetica"/>
-                <w:i w:val="false"/>
-                <w:b w:val="false"/>
-                <w:u w:val="none"/>
-                <w:sz w:val="22"/>
-                <w:szCs w:val="22"/>
-                <w:color w:val="000000"/>
-              </w:rPr>
-            </w:pPr>
-            <w:r>
-              <w:rPr>
-                <w:rFonts w:ascii="Helvetica" w:hAnsi="Helvetica" w:eastAsia="Helvetica" w:cs="Helvetica"/>
+                <w:rFonts w:ascii="Arial" w:hAnsi="Arial" w:eastAsia="Arial" w:cs="Arial"/>
+                <w:i w:val="false"/>
+                <w:b w:val="false"/>
+                <w:u w:val="none"/>
+                <w:sz w:val="22"/>
+                <w:szCs w:val="22"/>
+                <w:color w:val="000000"/>
+              </w:rPr>
+            </w:pPr>
+            <w:r>
+              <w:rPr>
+                <w:rFonts w:ascii="Arial" w:hAnsi="Arial" w:eastAsia="Arial" w:cs="Arial"/>
                 <w:i w:val="false"/>
                 <w:b w:val="false"/>
                 <w:u w:val="none"/>
@@ -1349,18 +1349,18 @@
               <w:spacing w:after="100" w:before="100" w:line="240"/>
               <w:ind w:left="100" w:right="100" w:firstLine="0" w:firstLineChars="0"/>
               <w:rPr>
-                <w:rFonts w:ascii="Helvetica" w:hAnsi="Helvetica" w:eastAsia="Helvetica" w:cs="Helvetica"/>
-                <w:i w:val="false"/>
-                <w:b w:val="false"/>
-                <w:u w:val="none"/>
-                <w:sz w:val="22"/>
-                <w:szCs w:val="22"/>
-                <w:color w:val="000000"/>
-              </w:rPr>
-            </w:pPr>
-            <w:r>
-              <w:rPr>
-                <w:rFonts w:ascii="Helvetica" w:hAnsi="Helvetica" w:eastAsia="Helvetica" w:cs="Helvetica"/>
+                <w:rFonts w:ascii="Arial" w:hAnsi="Arial" w:eastAsia="Arial" w:cs="Arial"/>
+                <w:i w:val="false"/>
+                <w:b w:val="false"/>
+                <w:u w:val="none"/>
+                <w:sz w:val="22"/>
+                <w:szCs w:val="22"/>
+                <w:color w:val="000000"/>
+              </w:rPr>
+            </w:pPr>
+            <w:r>
+              <w:rPr>
+                <w:rFonts w:ascii="Arial" w:hAnsi="Arial" w:eastAsia="Arial" w:cs="Arial"/>
                 <w:i w:val="false"/>
                 <w:b w:val="false"/>
                 <w:u w:val="none"/>
@@ -1402,18 +1402,18 @@
               <w:spacing w:after="100" w:before="100" w:line="240"/>
               <w:ind w:left="100" w:right="100" w:firstLine="0" w:firstLineChars="0"/>
               <w:rPr>
-                <w:rFonts w:ascii="Helvetica" w:hAnsi="Helvetica" w:eastAsia="Helvetica" w:cs="Helvetica"/>
-                <w:i w:val="false"/>
-                <w:b w:val="false"/>
-                <w:u w:val="none"/>
-                <w:sz w:val="22"/>
-                <w:szCs w:val="22"/>
-                <w:color w:val="000000"/>
-              </w:rPr>
-            </w:pPr>
-            <w:r>
-              <w:rPr>
-                <w:rFonts w:ascii="Helvetica" w:hAnsi="Helvetica" w:eastAsia="Helvetica" w:cs="Helvetica"/>
+                <w:rFonts w:ascii="Arial" w:hAnsi="Arial" w:eastAsia="Arial" w:cs="Arial"/>
+                <w:i w:val="false"/>
+                <w:b w:val="false"/>
+                <w:u w:val="none"/>
+                <w:sz w:val="22"/>
+                <w:szCs w:val="22"/>
+                <w:color w:val="000000"/>
+              </w:rPr>
+            </w:pPr>
+            <w:r>
+              <w:rPr>
+                <w:rFonts w:ascii="Arial" w:hAnsi="Arial" w:eastAsia="Arial" w:cs="Arial"/>
                 <w:i w:val="false"/>
                 <w:b w:val="false"/>
                 <w:u w:val="none"/>
@@ -1455,18 +1455,18 @@
               <w:spacing w:after="100" w:before="100" w:line="240"/>
               <w:ind w:left="100" w:right="100" w:firstLine="0" w:firstLineChars="0"/>
               <w:rPr>
-                <w:rFonts w:ascii="Helvetica" w:hAnsi="Helvetica" w:eastAsia="Helvetica" w:cs="Helvetica"/>
-                <w:i w:val="false"/>
-                <w:b w:val="false"/>
-                <w:u w:val="none"/>
-                <w:sz w:val="22"/>
-                <w:szCs w:val="22"/>
-                <w:color w:val="000000"/>
-              </w:rPr>
-            </w:pPr>
-            <w:r>
-              <w:rPr>
-                <w:rFonts w:ascii="Helvetica" w:hAnsi="Helvetica" w:eastAsia="Helvetica" w:cs="Helvetica"/>
+                <w:rFonts w:ascii="Arial" w:hAnsi="Arial" w:eastAsia="Arial" w:cs="Arial"/>
+                <w:i w:val="false"/>
+                <w:b w:val="false"/>
+                <w:u w:val="none"/>
+                <w:sz w:val="22"/>
+                <w:szCs w:val="22"/>
+                <w:color w:val="000000"/>
+              </w:rPr>
+            </w:pPr>
+            <w:r>
+              <w:rPr>
+                <w:rFonts w:ascii="Arial" w:hAnsi="Arial" w:eastAsia="Arial" w:cs="Arial"/>
                 <w:i w:val="false"/>
                 <w:b w:val="false"/>
                 <w:u w:val="none"/>
@@ -1508,18 +1508,18 @@
               <w:spacing w:after="100" w:before="100" w:line="240"/>
               <w:ind w:left="100" w:right="100" w:firstLine="0" w:firstLineChars="0"/>
               <w:rPr>
-                <w:rFonts w:ascii="Helvetica" w:hAnsi="Helvetica" w:eastAsia="Helvetica" w:cs="Helvetica"/>
-                <w:i w:val="false"/>
-                <w:b w:val="false"/>
-                <w:u w:val="none"/>
-                <w:sz w:val="22"/>
-                <w:szCs w:val="22"/>
-                <w:color w:val="000000"/>
-              </w:rPr>
-            </w:pPr>
-            <w:r>
-              <w:rPr>
-                <w:rFonts w:ascii="Helvetica" w:hAnsi="Helvetica" w:eastAsia="Helvetica" w:cs="Helvetica"/>
+                <w:rFonts w:ascii="Arial" w:hAnsi="Arial" w:eastAsia="Arial" w:cs="Arial"/>
+                <w:i w:val="false"/>
+                <w:b w:val="false"/>
+                <w:u w:val="none"/>
+                <w:sz w:val="22"/>
+                <w:szCs w:val="22"/>
+                <w:color w:val="000000"/>
+              </w:rPr>
+            </w:pPr>
+            <w:r>
+              <w:rPr>
+                <w:rFonts w:ascii="Arial" w:hAnsi="Arial" w:eastAsia="Arial" w:cs="Arial"/>
                 <w:i w:val="false"/>
                 <w:b w:val="false"/>
                 <w:u w:val="none"/>
@@ -1561,18 +1561,18 @@
               <w:spacing w:after="100" w:before="100" w:line="240"/>
               <w:ind w:left="100" w:right="100" w:firstLine="0" w:firstLineChars="0"/>
               <w:rPr>
-                <w:rFonts w:ascii="Helvetica" w:hAnsi="Helvetica" w:eastAsia="Helvetica" w:cs="Helvetica"/>
-                <w:i w:val="false"/>
-                <w:b w:val="false"/>
-                <w:u w:val="none"/>
-                <w:sz w:val="22"/>
-                <w:szCs w:val="22"/>
-                <w:color w:val="000000"/>
-              </w:rPr>
-            </w:pPr>
-            <w:r>
-              <w:rPr>
-                <w:rFonts w:ascii="Helvetica" w:hAnsi="Helvetica" w:eastAsia="Helvetica" w:cs="Helvetica"/>
+                <w:rFonts w:ascii="Arial" w:hAnsi="Arial" w:eastAsia="Arial" w:cs="Arial"/>
+                <w:i w:val="false"/>
+                <w:b w:val="false"/>
+                <w:u w:val="none"/>
+                <w:sz w:val="22"/>
+                <w:szCs w:val="22"/>
+                <w:color w:val="000000"/>
+              </w:rPr>
+            </w:pPr>
+            <w:r>
+              <w:rPr>
+                <w:rFonts w:ascii="Arial" w:hAnsi="Arial" w:eastAsia="Arial" w:cs="Arial"/>
                 <w:i w:val="false"/>
                 <w:b w:val="false"/>
                 <w:u w:val="none"/>
@@ -1614,18 +1614,18 @@
               <w:spacing w:after="100" w:before="100" w:line="240"/>
               <w:ind w:left="100" w:right="100" w:firstLine="0" w:firstLineChars="0"/>
               <w:rPr>
-                <w:rFonts w:ascii="Helvetica" w:hAnsi="Helvetica" w:eastAsia="Helvetica" w:cs="Helvetica"/>
-                <w:i w:val="false"/>
-                <w:b w:val="false"/>
-                <w:u w:val="none"/>
-                <w:sz w:val="22"/>
-                <w:szCs w:val="22"/>
-                <w:color w:val="000000"/>
-              </w:rPr>
-            </w:pPr>
-            <w:r>
-              <w:rPr>
-                <w:rFonts w:ascii="Helvetica" w:hAnsi="Helvetica" w:eastAsia="Helvetica" w:cs="Helvetica"/>
+                <w:rFonts w:ascii="Arial" w:hAnsi="Arial" w:eastAsia="Arial" w:cs="Arial"/>
+                <w:i w:val="false"/>
+                <w:b w:val="false"/>
+                <w:u w:val="none"/>
+                <w:sz w:val="22"/>
+                <w:szCs w:val="22"/>
+                <w:color w:val="000000"/>
+              </w:rPr>
+            </w:pPr>
+            <w:r>
+              <w:rPr>
+                <w:rFonts w:ascii="Arial" w:hAnsi="Arial" w:eastAsia="Arial" w:cs="Arial"/>
                 <w:i w:val="false"/>
                 <w:b w:val="false"/>
                 <w:u w:val="none"/>
@@ -1640,7 +1640,7 @@
       </w:tr>
       <w:tr>
         <w:trPr>
-          <w:trHeight w:val="616" w:hRule="auto"/>
+          <w:trHeight w:val="614" w:hRule="auto"/>
         </w:trPr>
         body2
         <w:tc>
@@ -1673,18 +1673,18 @@
               <w:spacing w:after="100" w:before="100" w:line="240"/>
               <w:ind w:left="100" w:right="100" w:firstLine="0" w:firstLineChars="0"/>
               <w:rPr>
-                <w:rFonts w:ascii="Helvetica" w:hAnsi="Helvetica" w:eastAsia="Helvetica" w:cs="Helvetica"/>
-                <w:i w:val="false"/>
-                <w:b w:val="false"/>
-                <w:u w:val="none"/>
-                <w:sz w:val="22"/>
-                <w:szCs w:val="22"/>
-                <w:color w:val="000000"/>
-              </w:rPr>
-            </w:pPr>
-            <w:r>
-              <w:rPr>
-                <w:rFonts w:ascii="Helvetica" w:hAnsi="Helvetica" w:eastAsia="Helvetica" w:cs="Helvetica"/>
+                <w:rFonts w:ascii="Arial" w:hAnsi="Arial" w:eastAsia="Arial" w:cs="Arial"/>
+                <w:i w:val="false"/>
+                <w:b w:val="false"/>
+                <w:u w:val="none"/>
+                <w:sz w:val="22"/>
+                <w:szCs w:val="22"/>
+                <w:color w:val="000000"/>
+              </w:rPr>
+            </w:pPr>
+            <w:r>
+              <w:rPr>
+                <w:rFonts w:ascii="Arial" w:hAnsi="Arial" w:eastAsia="Arial" w:cs="Arial"/>
                 <w:i w:val="false"/>
                 <w:b w:val="false"/>
                 <w:u w:val="none"/>
@@ -1726,18 +1726,18 @@
               <w:spacing w:after="100" w:before="100" w:line="240"/>
               <w:ind w:left="100" w:right="100" w:firstLine="0" w:firstLineChars="0"/>
               <w:rPr>
-                <w:rFonts w:ascii="Helvetica" w:hAnsi="Helvetica" w:eastAsia="Helvetica" w:cs="Helvetica"/>
-                <w:i w:val="false"/>
-                <w:b w:val="false"/>
-                <w:u w:val="none"/>
-                <w:sz w:val="22"/>
-                <w:szCs w:val="22"/>
-                <w:color w:val="000000"/>
-              </w:rPr>
-            </w:pPr>
-            <w:r>
-              <w:rPr>
-                <w:rFonts w:ascii="Helvetica" w:hAnsi="Helvetica" w:eastAsia="Helvetica" w:cs="Helvetica"/>
+                <w:rFonts w:ascii="Arial" w:hAnsi="Arial" w:eastAsia="Arial" w:cs="Arial"/>
+                <w:i w:val="false"/>
+                <w:b w:val="false"/>
+                <w:u w:val="none"/>
+                <w:sz w:val="22"/>
+                <w:szCs w:val="22"/>
+                <w:color w:val="000000"/>
+              </w:rPr>
+            </w:pPr>
+            <w:r>
+              <w:rPr>
+                <w:rFonts w:ascii="Arial" w:hAnsi="Arial" w:eastAsia="Arial" w:cs="Arial"/>
                 <w:i w:val="false"/>
                 <w:b w:val="false"/>
                 <w:u w:val="none"/>
@@ -1779,18 +1779,18 @@
               <w:spacing w:after="100" w:before="100" w:line="240"/>
               <w:ind w:left="100" w:right="100" w:firstLine="0" w:firstLineChars="0"/>
               <w:rPr>
-                <w:rFonts w:ascii="Helvetica" w:hAnsi="Helvetica" w:eastAsia="Helvetica" w:cs="Helvetica"/>
-                <w:i w:val="false"/>
-                <w:b w:val="false"/>
-                <w:u w:val="none"/>
-                <w:sz w:val="22"/>
-                <w:szCs w:val="22"/>
-                <w:color w:val="000000"/>
-              </w:rPr>
-            </w:pPr>
-            <w:r>
-              <w:rPr>
-                <w:rFonts w:ascii="Helvetica" w:hAnsi="Helvetica" w:eastAsia="Helvetica" w:cs="Helvetica"/>
+                <w:rFonts w:ascii="Arial" w:hAnsi="Arial" w:eastAsia="Arial" w:cs="Arial"/>
+                <w:i w:val="false"/>
+                <w:b w:val="false"/>
+                <w:u w:val="none"/>
+                <w:sz w:val="22"/>
+                <w:szCs w:val="22"/>
+                <w:color w:val="000000"/>
+              </w:rPr>
+            </w:pPr>
+            <w:r>
+              <w:rPr>
+                <w:rFonts w:ascii="Arial" w:hAnsi="Arial" w:eastAsia="Arial" w:cs="Arial"/>
                 <w:i w:val="false"/>
                 <w:b w:val="false"/>
                 <w:u w:val="none"/>
@@ -1832,18 +1832,18 @@
               <w:spacing w:after="100" w:before="100" w:line="240"/>
               <w:ind w:left="100" w:right="100" w:firstLine="0" w:firstLineChars="0"/>
               <w:rPr>
-                <w:rFonts w:ascii="Helvetica" w:hAnsi="Helvetica" w:eastAsia="Helvetica" w:cs="Helvetica"/>
-                <w:i w:val="false"/>
-                <w:b w:val="false"/>
-                <w:u w:val="none"/>
-                <w:sz w:val="22"/>
-                <w:szCs w:val="22"/>
-                <w:color w:val="000000"/>
-              </w:rPr>
-            </w:pPr>
-            <w:r>
-              <w:rPr>
-                <w:rFonts w:ascii="Helvetica" w:hAnsi="Helvetica" w:eastAsia="Helvetica" w:cs="Helvetica"/>
+                <w:rFonts w:ascii="Arial" w:hAnsi="Arial" w:eastAsia="Arial" w:cs="Arial"/>
+                <w:i w:val="false"/>
+                <w:b w:val="false"/>
+                <w:u w:val="none"/>
+                <w:sz w:val="22"/>
+                <w:szCs w:val="22"/>
+                <w:color w:val="000000"/>
+              </w:rPr>
+            </w:pPr>
+            <w:r>
+              <w:rPr>
+                <w:rFonts w:ascii="Arial" w:hAnsi="Arial" w:eastAsia="Arial" w:cs="Arial"/>
                 <w:i w:val="false"/>
                 <w:b w:val="false"/>
                 <w:u w:val="none"/>
@@ -1885,18 +1885,18 @@
               <w:spacing w:after="100" w:before="100" w:line="240"/>
               <w:ind w:left="100" w:right="100" w:firstLine="0" w:firstLineChars="0"/>
               <w:rPr>
-                <w:rFonts w:ascii="Helvetica" w:hAnsi="Helvetica" w:eastAsia="Helvetica" w:cs="Helvetica"/>
-                <w:i w:val="false"/>
-                <w:b w:val="false"/>
-                <w:u w:val="none"/>
-                <w:sz w:val="22"/>
-                <w:szCs w:val="22"/>
-                <w:color w:val="000000"/>
-              </w:rPr>
-            </w:pPr>
-            <w:r>
-              <w:rPr>
-                <w:rFonts w:ascii="Helvetica" w:hAnsi="Helvetica" w:eastAsia="Helvetica" w:cs="Helvetica"/>
+                <w:rFonts w:ascii="Arial" w:hAnsi="Arial" w:eastAsia="Arial" w:cs="Arial"/>
+                <w:i w:val="false"/>
+                <w:b w:val="false"/>
+                <w:u w:val="none"/>
+                <w:sz w:val="22"/>
+                <w:szCs w:val="22"/>
+                <w:color w:val="000000"/>
+              </w:rPr>
+            </w:pPr>
+            <w:r>
+              <w:rPr>
+                <w:rFonts w:ascii="Arial" w:hAnsi="Arial" w:eastAsia="Arial" w:cs="Arial"/>
                 <w:i w:val="false"/>
                 <w:b w:val="false"/>
                 <w:u w:val="none"/>
@@ -1938,18 +1938,18 @@
               <w:spacing w:after="100" w:before="100" w:line="240"/>
               <w:ind w:left="100" w:right="100" w:firstLine="0" w:firstLineChars="0"/>
               <w:rPr>
-                <w:rFonts w:ascii="Helvetica" w:hAnsi="Helvetica" w:eastAsia="Helvetica" w:cs="Helvetica"/>
-                <w:i w:val="false"/>
-                <w:b w:val="false"/>
-                <w:u w:val="none"/>
-                <w:sz w:val="22"/>
-                <w:szCs w:val="22"/>
-                <w:color w:val="000000"/>
-              </w:rPr>
-            </w:pPr>
-            <w:r>
-              <w:rPr>
-                <w:rFonts w:ascii="Helvetica" w:hAnsi="Helvetica" w:eastAsia="Helvetica" w:cs="Helvetica"/>
+                <w:rFonts w:ascii="Arial" w:hAnsi="Arial" w:eastAsia="Arial" w:cs="Arial"/>
+                <w:i w:val="false"/>
+                <w:b w:val="false"/>
+                <w:u w:val="none"/>
+                <w:sz w:val="22"/>
+                <w:szCs w:val="22"/>
+                <w:color w:val="000000"/>
+              </w:rPr>
+            </w:pPr>
+            <w:r>
+              <w:rPr>
+                <w:rFonts w:ascii="Arial" w:hAnsi="Arial" w:eastAsia="Arial" w:cs="Arial"/>
                 <w:i w:val="false"/>
                 <w:b w:val="false"/>
                 <w:u w:val="none"/>
@@ -1991,18 +1991,18 @@
               <w:spacing w:after="100" w:before="100" w:line="240"/>
               <w:ind w:left="100" w:right="100" w:firstLine="0" w:firstLineChars="0"/>
               <w:rPr>
-                <w:rFonts w:ascii="Helvetica" w:hAnsi="Helvetica" w:eastAsia="Helvetica" w:cs="Helvetica"/>
-                <w:i w:val="false"/>
-                <w:b w:val="false"/>
-                <w:u w:val="none"/>
-                <w:sz w:val="22"/>
-                <w:szCs w:val="22"/>
-                <w:color w:val="000000"/>
-              </w:rPr>
-            </w:pPr>
-            <w:r>
-              <w:rPr>
-                <w:rFonts w:ascii="Helvetica" w:hAnsi="Helvetica" w:eastAsia="Helvetica" w:cs="Helvetica"/>
+                <w:rFonts w:ascii="Arial" w:hAnsi="Arial" w:eastAsia="Arial" w:cs="Arial"/>
+                <w:i w:val="false"/>
+                <w:b w:val="false"/>
+                <w:u w:val="none"/>
+                <w:sz w:val="22"/>
+                <w:szCs w:val="22"/>
+                <w:color w:val="000000"/>
+              </w:rPr>
+            </w:pPr>
+            <w:r>
+              <w:rPr>
+                <w:rFonts w:ascii="Arial" w:hAnsi="Arial" w:eastAsia="Arial" w:cs="Arial"/>
                 <w:i w:val="false"/>
                 <w:b w:val="false"/>
                 <w:u w:val="none"/>
@@ -2044,18 +2044,18 @@
               <w:spacing w:after="100" w:before="100" w:line="240"/>
               <w:ind w:left="100" w:right="100" w:firstLine="0" w:firstLineChars="0"/>
               <w:rPr>
-                <w:rFonts w:ascii="Helvetica" w:hAnsi="Helvetica" w:eastAsia="Helvetica" w:cs="Helvetica"/>
-                <w:i w:val="false"/>
-                <w:b w:val="false"/>
-                <w:u w:val="none"/>
-                <w:sz w:val="22"/>
-                <w:szCs w:val="22"/>
-                <w:color w:val="000000"/>
-              </w:rPr>
-            </w:pPr>
-            <w:r>
-              <w:rPr>
-                <w:rFonts w:ascii="Helvetica" w:hAnsi="Helvetica" w:eastAsia="Helvetica" w:cs="Helvetica"/>
+                <w:rFonts w:ascii="Arial" w:hAnsi="Arial" w:eastAsia="Arial" w:cs="Arial"/>
+                <w:i w:val="false"/>
+                <w:b w:val="false"/>
+                <w:u w:val="none"/>
+                <w:sz w:val="22"/>
+                <w:szCs w:val="22"/>
+                <w:color w:val="000000"/>
+              </w:rPr>
+            </w:pPr>
+            <w:r>
+              <w:rPr>
+                <w:rFonts w:ascii="Arial" w:hAnsi="Arial" w:eastAsia="Arial" w:cs="Arial"/>
                 <w:i w:val="false"/>
                 <w:b w:val="false"/>
                 <w:u w:val="none"/>
@@ -2097,18 +2097,18 @@
               <w:spacing w:after="100" w:before="100" w:line="240"/>
               <w:ind w:left="100" w:right="100" w:firstLine="0" w:firstLineChars="0"/>
               <w:rPr>
-                <w:rFonts w:ascii="Helvetica" w:hAnsi="Helvetica" w:eastAsia="Helvetica" w:cs="Helvetica"/>
-                <w:i w:val="false"/>
-                <w:b w:val="false"/>
-                <w:u w:val="none"/>
-                <w:sz w:val="22"/>
-                <w:szCs w:val="22"/>
-                <w:color w:val="000000"/>
-              </w:rPr>
-            </w:pPr>
-            <w:r>
-              <w:rPr>
-                <w:rFonts w:ascii="Helvetica" w:hAnsi="Helvetica" w:eastAsia="Helvetica" w:cs="Helvetica"/>
+                <w:rFonts w:ascii="Arial" w:hAnsi="Arial" w:eastAsia="Arial" w:cs="Arial"/>
+                <w:i w:val="false"/>
+                <w:b w:val="false"/>
+                <w:u w:val="none"/>
+                <w:sz w:val="22"/>
+                <w:szCs w:val="22"/>
+                <w:color w:val="000000"/>
+              </w:rPr>
+            </w:pPr>
+            <w:r>
+              <w:rPr>
+                <w:rFonts w:ascii="Arial" w:hAnsi="Arial" w:eastAsia="Arial" w:cs="Arial"/>
                 <w:i w:val="false"/>
                 <w:b w:val="false"/>
                 <w:u w:val="none"/>
@@ -2150,18 +2150,18 @@
               <w:spacing w:after="100" w:before="100" w:line="240"/>
               <w:ind w:left="100" w:right="100" w:firstLine="0" w:firstLineChars="0"/>
               <w:rPr>
-                <w:rFonts w:ascii="Helvetica" w:hAnsi="Helvetica" w:eastAsia="Helvetica" w:cs="Helvetica"/>
-                <w:i w:val="false"/>
-                <w:b w:val="false"/>
-                <w:u w:val="none"/>
-                <w:sz w:val="22"/>
-                <w:szCs w:val="22"/>
-                <w:color w:val="000000"/>
-              </w:rPr>
-            </w:pPr>
-            <w:r>
-              <w:rPr>
-                <w:rFonts w:ascii="Helvetica" w:hAnsi="Helvetica" w:eastAsia="Helvetica" w:cs="Helvetica"/>
+                <w:rFonts w:ascii="Arial" w:hAnsi="Arial" w:eastAsia="Arial" w:cs="Arial"/>
+                <w:i w:val="false"/>
+                <w:b w:val="false"/>
+                <w:u w:val="none"/>
+                <w:sz w:val="22"/>
+                <w:szCs w:val="22"/>
+                <w:color w:val="000000"/>
+              </w:rPr>
+            </w:pPr>
+            <w:r>
+              <w:rPr>
+                <w:rFonts w:ascii="Arial" w:hAnsi="Arial" w:eastAsia="Arial" w:cs="Arial"/>
                 <w:i w:val="false"/>
                 <w:b w:val="false"/>
                 <w:u w:val="none"/>
@@ -2176,7 +2176,7 @@
       </w:tr>
       <w:tr>
         <w:trPr>
-          <w:trHeight w:val="573" w:hRule="auto"/>
+          <w:trHeight w:val="572" w:hRule="auto"/>
         </w:trPr>
         body3
         <w:tc>
@@ -2209,18 +2209,18 @@
               <w:spacing w:after="100" w:before="100" w:line="240"/>
               <w:ind w:left="100" w:right="100" w:firstLine="0" w:firstLineChars="0"/>
               <w:rPr>
-                <w:rFonts w:ascii="Helvetica" w:hAnsi="Helvetica" w:eastAsia="Helvetica" w:cs="Helvetica"/>
-                <w:i w:val="false"/>
-                <w:b w:val="false"/>
-                <w:u w:val="none"/>
-                <w:sz w:val="22"/>
-                <w:szCs w:val="22"/>
-                <w:color w:val="000000"/>
-              </w:rPr>
-            </w:pPr>
-            <w:r>
-              <w:rPr>
-                <w:rFonts w:ascii="Helvetica" w:hAnsi="Helvetica" w:eastAsia="Helvetica" w:cs="Helvetica"/>
+                <w:rFonts w:ascii="Arial" w:hAnsi="Arial" w:eastAsia="Arial" w:cs="Arial"/>
+                <w:i w:val="false"/>
+                <w:b w:val="false"/>
+                <w:u w:val="none"/>
+                <w:sz w:val="22"/>
+                <w:szCs w:val="22"/>
+                <w:color w:val="000000"/>
+              </w:rPr>
+            </w:pPr>
+            <w:r>
+              <w:rPr>
+                <w:rFonts w:ascii="Arial" w:hAnsi="Arial" w:eastAsia="Arial" w:cs="Arial"/>
                 <w:i w:val="false"/>
                 <w:b w:val="false"/>
                 <w:u w:val="none"/>
@@ -2262,18 +2262,18 @@
               <w:spacing w:after="100" w:before="100" w:line="240"/>
               <w:ind w:left="100" w:right="100" w:firstLine="0" w:firstLineChars="0"/>
               <w:rPr>
-                <w:rFonts w:ascii="Helvetica" w:hAnsi="Helvetica" w:eastAsia="Helvetica" w:cs="Helvetica"/>
-                <w:i w:val="false"/>
-                <w:b w:val="false"/>
-                <w:u w:val="none"/>
-                <w:sz w:val="22"/>
-                <w:szCs w:val="22"/>
-                <w:color w:val="000000"/>
-              </w:rPr>
-            </w:pPr>
-            <w:r>
-              <w:rPr>
-                <w:rFonts w:ascii="Helvetica" w:hAnsi="Helvetica" w:eastAsia="Helvetica" w:cs="Helvetica"/>
+                <w:rFonts w:ascii="Arial" w:hAnsi="Arial" w:eastAsia="Arial" w:cs="Arial"/>
+                <w:i w:val="false"/>
+                <w:b w:val="false"/>
+                <w:u w:val="none"/>
+                <w:sz w:val="22"/>
+                <w:szCs w:val="22"/>
+                <w:color w:val="000000"/>
+              </w:rPr>
+            </w:pPr>
+            <w:r>
+              <w:rPr>
+                <w:rFonts w:ascii="Arial" w:hAnsi="Arial" w:eastAsia="Arial" w:cs="Arial"/>
                 <w:i w:val="false"/>
                 <w:b w:val="false"/>
                 <w:u w:val="none"/>
@@ -2315,18 +2315,18 @@
               <w:spacing w:after="100" w:before="100" w:line="240"/>
               <w:ind w:left="100" w:right="100" w:firstLine="0" w:firstLineChars="0"/>
               <w:rPr>
-                <w:rFonts w:ascii="Helvetica" w:hAnsi="Helvetica" w:eastAsia="Helvetica" w:cs="Helvetica"/>
-                <w:i w:val="false"/>
-                <w:b w:val="false"/>
-                <w:u w:val="none"/>
-                <w:sz w:val="22"/>
-                <w:szCs w:val="22"/>
-                <w:color w:val="000000"/>
-              </w:rPr>
-            </w:pPr>
-            <w:r>
-              <w:rPr>
-                <w:rFonts w:ascii="Helvetica" w:hAnsi="Helvetica" w:eastAsia="Helvetica" w:cs="Helvetica"/>
+                <w:rFonts w:ascii="Arial" w:hAnsi="Arial" w:eastAsia="Arial" w:cs="Arial"/>
+                <w:i w:val="false"/>
+                <w:b w:val="false"/>
+                <w:u w:val="none"/>
+                <w:sz w:val="22"/>
+                <w:szCs w:val="22"/>
+                <w:color w:val="000000"/>
+              </w:rPr>
+            </w:pPr>
+            <w:r>
+              <w:rPr>
+                <w:rFonts w:ascii="Arial" w:hAnsi="Arial" w:eastAsia="Arial" w:cs="Arial"/>
                 <w:i w:val="false"/>
                 <w:b w:val="false"/>
                 <w:u w:val="none"/>
@@ -2368,18 +2368,18 @@
               <w:spacing w:after="100" w:before="100" w:line="240"/>
               <w:ind w:left="100" w:right="100" w:firstLine="0" w:firstLineChars="0"/>
               <w:rPr>
-                <w:rFonts w:ascii="Helvetica" w:hAnsi="Helvetica" w:eastAsia="Helvetica" w:cs="Helvetica"/>
-                <w:i w:val="false"/>
-                <w:b w:val="false"/>
-                <w:u w:val="none"/>
-                <w:sz w:val="22"/>
-                <w:szCs w:val="22"/>
-                <w:color w:val="000000"/>
-              </w:rPr>
-            </w:pPr>
-            <w:r>
-              <w:rPr>
-                <w:rFonts w:ascii="Helvetica" w:hAnsi="Helvetica" w:eastAsia="Helvetica" w:cs="Helvetica"/>
+                <w:rFonts w:ascii="Arial" w:hAnsi="Arial" w:eastAsia="Arial" w:cs="Arial"/>
+                <w:i w:val="false"/>
+                <w:b w:val="false"/>
+                <w:u w:val="none"/>
+                <w:sz w:val="22"/>
+                <w:szCs w:val="22"/>
+                <w:color w:val="000000"/>
+              </w:rPr>
+            </w:pPr>
+            <w:r>
+              <w:rPr>
+                <w:rFonts w:ascii="Arial" w:hAnsi="Arial" w:eastAsia="Arial" w:cs="Arial"/>
                 <w:i w:val="false"/>
                 <w:b w:val="false"/>
                 <w:u w:val="none"/>
@@ -2421,18 +2421,18 @@
               <w:spacing w:after="100" w:before="100" w:line="240"/>
               <w:ind w:left="100" w:right="100" w:firstLine="0" w:firstLineChars="0"/>
               <w:rPr>
-                <w:rFonts w:ascii="Helvetica" w:hAnsi="Helvetica" w:eastAsia="Helvetica" w:cs="Helvetica"/>
-                <w:i w:val="false"/>
-                <w:b w:val="false"/>
-                <w:u w:val="none"/>
-                <w:sz w:val="22"/>
-                <w:szCs w:val="22"/>
-                <w:color w:val="000000"/>
-              </w:rPr>
-            </w:pPr>
-            <w:r>
-              <w:rPr>
-                <w:rFonts w:ascii="Helvetica" w:hAnsi="Helvetica" w:eastAsia="Helvetica" w:cs="Helvetica"/>
+                <w:rFonts w:ascii="Arial" w:hAnsi="Arial" w:eastAsia="Arial" w:cs="Arial"/>
+                <w:i w:val="false"/>
+                <w:b w:val="false"/>
+                <w:u w:val="none"/>
+                <w:sz w:val="22"/>
+                <w:szCs w:val="22"/>
+                <w:color w:val="000000"/>
+              </w:rPr>
+            </w:pPr>
+            <w:r>
+              <w:rPr>
+                <w:rFonts w:ascii="Arial" w:hAnsi="Arial" w:eastAsia="Arial" w:cs="Arial"/>
                 <w:i w:val="false"/>
                 <w:b w:val="false"/>
                 <w:u w:val="none"/>
@@ -2474,18 +2474,18 @@
               <w:spacing w:after="100" w:before="100" w:line="240"/>
               <w:ind w:left="100" w:right="100" w:firstLine="0" w:firstLineChars="0"/>
               <w:rPr>
-                <w:rFonts w:ascii="Helvetica" w:hAnsi="Helvetica" w:eastAsia="Helvetica" w:cs="Helvetica"/>
-                <w:i w:val="false"/>
-                <w:b w:val="false"/>
-                <w:u w:val="none"/>
-                <w:sz w:val="22"/>
-                <w:szCs w:val="22"/>
-                <w:color w:val="000000"/>
-              </w:rPr>
-            </w:pPr>
-            <w:r>
-              <w:rPr>
-                <w:rFonts w:ascii="Helvetica" w:hAnsi="Helvetica" w:eastAsia="Helvetica" w:cs="Helvetica"/>
+                <w:rFonts w:ascii="Arial" w:hAnsi="Arial" w:eastAsia="Arial" w:cs="Arial"/>
+                <w:i w:val="false"/>
+                <w:b w:val="false"/>
+                <w:u w:val="none"/>
+                <w:sz w:val="22"/>
+                <w:szCs w:val="22"/>
+                <w:color w:val="000000"/>
+              </w:rPr>
+            </w:pPr>
+            <w:r>
+              <w:rPr>
+                <w:rFonts w:ascii="Arial" w:hAnsi="Arial" w:eastAsia="Arial" w:cs="Arial"/>
                 <w:i w:val="false"/>
                 <w:b w:val="false"/>
                 <w:u w:val="none"/>
@@ -2527,26 +2527,26 @@
               <w:spacing w:after="100" w:before="100" w:line="240"/>
               <w:ind w:left="100" w:right="100" w:firstLine="0" w:firstLineChars="0"/>
               <w:rPr>
-                <w:rFonts w:ascii="Helvetica" w:hAnsi="Helvetica" w:eastAsia="Helvetica" w:cs="Helvetica"/>
-                <w:i w:val="false"/>
-                <w:b w:val="false"/>
-                <w:u w:val="none"/>
-                <w:sz w:val="22"/>
-                <w:szCs w:val="22"/>
-                <w:color w:val="000000"/>
-              </w:rPr>
-            </w:pPr>
-            <w:r>
-              <w:rPr>
-                <w:rFonts w:ascii="Helvetica" w:hAnsi="Helvetica" w:eastAsia="Helvetica" w:cs="Helvetica"/>
-                <w:i w:val="false"/>
-                <w:b w:val="false"/>
-                <w:u w:val="none"/>
-                <w:sz w:val="22"/>
-                <w:szCs w:val="22"/>
-                <w:color w:val="000000"/>
-              </w:rPr>
-              <w:t xml:space="preserve">5.5</w:t>
+                <w:rFonts w:ascii="Arial" w:hAnsi="Arial" w:eastAsia="Arial" w:cs="Arial"/>
+                <w:i w:val="false"/>
+                <w:b w:val="false"/>
+                <w:u w:val="none"/>
+                <w:sz w:val="22"/>
+                <w:szCs w:val="22"/>
+                <w:color w:val="000000"/>
+              </w:rPr>
+            </w:pPr>
+            <w:r>
+              <w:rPr>
+                <w:rFonts w:ascii="Arial" w:hAnsi="Arial" w:eastAsia="Arial" w:cs="Arial"/>
+                <w:i w:val="false"/>
+                <w:b w:val="false"/>
+                <w:u w:val="none"/>
+                <w:sz w:val="22"/>
+                <w:szCs w:val="22"/>
+                <w:color w:val="000000"/>
+              </w:rPr>
+              <w:t xml:space="preserve">5.4</w:t>
             </w:r>
           </w:p>
         </w:tc>
@@ -2580,18 +2580,18 @@
               <w:spacing w:after="100" w:before="100" w:line="240"/>
               <w:ind w:left="100" w:right="100" w:firstLine="0" w:firstLineChars="0"/>
               <w:rPr>
-                <w:rFonts w:ascii="Helvetica" w:hAnsi="Helvetica" w:eastAsia="Helvetica" w:cs="Helvetica"/>
-                <w:i w:val="false"/>
-                <w:b w:val="false"/>
-                <w:u w:val="none"/>
-                <w:sz w:val="22"/>
-                <w:szCs w:val="22"/>
-                <w:color w:val="000000"/>
-              </w:rPr>
-            </w:pPr>
-            <w:r>
-              <w:rPr>
-                <w:rFonts w:ascii="Helvetica" w:hAnsi="Helvetica" w:eastAsia="Helvetica" w:cs="Helvetica"/>
+                <w:rFonts w:ascii="Arial" w:hAnsi="Arial" w:eastAsia="Arial" w:cs="Arial"/>
+                <w:i w:val="false"/>
+                <w:b w:val="false"/>
+                <w:u w:val="none"/>
+                <w:sz w:val="22"/>
+                <w:szCs w:val="22"/>
+                <w:color w:val="000000"/>
+              </w:rPr>
+            </w:pPr>
+            <w:r>
+              <w:rPr>
+                <w:rFonts w:ascii="Arial" w:hAnsi="Arial" w:eastAsia="Arial" w:cs="Arial"/>
                 <w:i w:val="false"/>
                 <w:b w:val="false"/>
                 <w:u w:val="none"/>
@@ -2633,18 +2633,18 @@
               <w:spacing w:after="100" w:before="100" w:line="240"/>
               <w:ind w:left="100" w:right="100" w:firstLine="0" w:firstLineChars="0"/>
               <w:rPr>
-                <w:rFonts w:ascii="Helvetica" w:hAnsi="Helvetica" w:eastAsia="Helvetica" w:cs="Helvetica"/>
-                <w:i w:val="false"/>
-                <w:b w:val="false"/>
-                <w:u w:val="none"/>
-                <w:sz w:val="22"/>
-                <w:szCs w:val="22"/>
-                <w:color w:val="000000"/>
-              </w:rPr>
-            </w:pPr>
-            <w:r>
-              <w:rPr>
-                <w:rFonts w:ascii="Helvetica" w:hAnsi="Helvetica" w:eastAsia="Helvetica" w:cs="Helvetica"/>
+                <w:rFonts w:ascii="Arial" w:hAnsi="Arial" w:eastAsia="Arial" w:cs="Arial"/>
+                <w:i w:val="false"/>
+                <w:b w:val="false"/>
+                <w:u w:val="none"/>
+                <w:sz w:val="22"/>
+                <w:szCs w:val="22"/>
+                <w:color w:val="000000"/>
+              </w:rPr>
+            </w:pPr>
+            <w:r>
+              <w:rPr>
+                <w:rFonts w:ascii="Arial" w:hAnsi="Arial" w:eastAsia="Arial" w:cs="Arial"/>
                 <w:i w:val="false"/>
                 <w:b w:val="false"/>
                 <w:u w:val="none"/>
@@ -2686,18 +2686,18 @@
               <w:spacing w:after="100" w:before="100" w:line="240"/>
               <w:ind w:left="100" w:right="100" w:firstLine="0" w:firstLineChars="0"/>
               <w:rPr>
-                <w:rFonts w:ascii="Helvetica" w:hAnsi="Helvetica" w:eastAsia="Helvetica" w:cs="Helvetica"/>
-                <w:i w:val="false"/>
-                <w:b w:val="false"/>
-                <w:u w:val="none"/>
-                <w:sz w:val="22"/>
-                <w:szCs w:val="22"/>
-                <w:color w:val="000000"/>
-              </w:rPr>
-            </w:pPr>
-            <w:r>
-              <w:rPr>
-                <w:rFonts w:ascii="Helvetica" w:hAnsi="Helvetica" w:eastAsia="Helvetica" w:cs="Helvetica"/>
+                <w:rFonts w:ascii="Arial" w:hAnsi="Arial" w:eastAsia="Arial" w:cs="Arial"/>
+                <w:i w:val="false"/>
+                <w:b w:val="false"/>
+                <w:u w:val="none"/>
+                <w:sz w:val="22"/>
+                <w:szCs w:val="22"/>
+                <w:color w:val="000000"/>
+              </w:rPr>
+            </w:pPr>
+            <w:r>
+              <w:rPr>
+                <w:rFonts w:ascii="Arial" w:hAnsi="Arial" w:eastAsia="Arial" w:cs="Arial"/>
                 <w:i w:val="false"/>
                 <w:b w:val="false"/>
                 <w:u w:val="none"/>
@@ -2712,7 +2712,7 @@
       </w:tr>
       <w:tr>
         <w:trPr>
-          <w:trHeight w:val="617" w:hRule="auto"/>
+          <w:trHeight w:val="614" w:hRule="auto"/>
         </w:trPr>
         body4
         <w:tc>
@@ -2745,18 +2745,18 @@
               <w:spacing w:after="100" w:before="100" w:line="240"/>
               <w:ind w:left="100" w:right="100" w:firstLine="0" w:firstLineChars="0"/>
               <w:rPr>
-                <w:rFonts w:ascii="Helvetica" w:hAnsi="Helvetica" w:eastAsia="Helvetica" w:cs="Helvetica"/>
-                <w:i w:val="false"/>
-                <w:b w:val="false"/>
-                <w:u w:val="none"/>
-                <w:sz w:val="22"/>
-                <w:szCs w:val="22"/>
-                <w:color w:val="000000"/>
-              </w:rPr>
-            </w:pPr>
-            <w:r>
-              <w:rPr>
-                <w:rFonts w:ascii="Helvetica" w:hAnsi="Helvetica" w:eastAsia="Helvetica" w:cs="Helvetica"/>
+                <w:rFonts w:ascii="Arial" w:hAnsi="Arial" w:eastAsia="Arial" w:cs="Arial"/>
+                <w:i w:val="false"/>
+                <w:b w:val="false"/>
+                <w:u w:val="none"/>
+                <w:sz w:val="22"/>
+                <w:szCs w:val="22"/>
+                <w:color w:val="000000"/>
+              </w:rPr>
+            </w:pPr>
+            <w:r>
+              <w:rPr>
+                <w:rFonts w:ascii="Arial" w:hAnsi="Arial" w:eastAsia="Arial" w:cs="Arial"/>
                 <w:i w:val="false"/>
                 <w:b w:val="false"/>
                 <w:u w:val="none"/>
@@ -2798,18 +2798,18 @@
               <w:spacing w:after="100" w:before="100" w:line="240"/>
               <w:ind w:left="100" w:right="100" w:firstLine="0" w:firstLineChars="0"/>
               <w:rPr>
-                <w:rFonts w:ascii="Helvetica" w:hAnsi="Helvetica" w:eastAsia="Helvetica" w:cs="Helvetica"/>
-                <w:i w:val="false"/>
-                <w:b w:val="false"/>
-                <w:u w:val="none"/>
-                <w:sz w:val="22"/>
-                <w:szCs w:val="22"/>
-                <w:color w:val="000000"/>
-              </w:rPr>
-            </w:pPr>
-            <w:r>
-              <w:rPr>
-                <w:rFonts w:ascii="Helvetica" w:hAnsi="Helvetica" w:eastAsia="Helvetica" w:cs="Helvetica"/>
+                <w:rFonts w:ascii="Arial" w:hAnsi="Arial" w:eastAsia="Arial" w:cs="Arial"/>
+                <w:i w:val="false"/>
+                <w:b w:val="false"/>
+                <w:u w:val="none"/>
+                <w:sz w:val="22"/>
+                <w:szCs w:val="22"/>
+                <w:color w:val="000000"/>
+              </w:rPr>
+            </w:pPr>
+            <w:r>
+              <w:rPr>
+                <w:rFonts w:ascii="Arial" w:hAnsi="Arial" w:eastAsia="Arial" w:cs="Arial"/>
                 <w:i w:val="false"/>
                 <w:b w:val="false"/>
                 <w:u w:val="none"/>
@@ -2851,18 +2851,18 @@
               <w:spacing w:after="100" w:before="100" w:line="240"/>
               <w:ind w:left="100" w:right="100" w:firstLine="0" w:firstLineChars="0"/>
               <w:rPr>
-                <w:rFonts w:ascii="Helvetica" w:hAnsi="Helvetica" w:eastAsia="Helvetica" w:cs="Helvetica"/>
-                <w:i w:val="false"/>
-                <w:b w:val="false"/>
-                <w:u w:val="none"/>
-                <w:sz w:val="22"/>
-                <w:szCs w:val="22"/>
-                <w:color w:val="000000"/>
-              </w:rPr>
-            </w:pPr>
-            <w:r>
-              <w:rPr>
-                <w:rFonts w:ascii="Helvetica" w:hAnsi="Helvetica" w:eastAsia="Helvetica" w:cs="Helvetica"/>
+                <w:rFonts w:ascii="Arial" w:hAnsi="Arial" w:eastAsia="Arial" w:cs="Arial"/>
+                <w:i w:val="false"/>
+                <w:b w:val="false"/>
+                <w:u w:val="none"/>
+                <w:sz w:val="22"/>
+                <w:szCs w:val="22"/>
+                <w:color w:val="000000"/>
+              </w:rPr>
+            </w:pPr>
+            <w:r>
+              <w:rPr>
+                <w:rFonts w:ascii="Arial" w:hAnsi="Arial" w:eastAsia="Arial" w:cs="Arial"/>
                 <w:i w:val="false"/>
                 <w:b w:val="false"/>
                 <w:u w:val="none"/>
@@ -2904,18 +2904,18 @@
               <w:spacing w:after="100" w:before="100" w:line="240"/>
               <w:ind w:left="100" w:right="100" w:firstLine="0" w:firstLineChars="0"/>
               <w:rPr>
-                <w:rFonts w:ascii="Helvetica" w:hAnsi="Helvetica" w:eastAsia="Helvetica" w:cs="Helvetica"/>
-                <w:i w:val="false"/>
-                <w:b w:val="false"/>
-                <w:u w:val="none"/>
-                <w:sz w:val="22"/>
-                <w:szCs w:val="22"/>
-                <w:color w:val="000000"/>
-              </w:rPr>
-            </w:pPr>
-            <w:r>
-              <w:rPr>
-                <w:rFonts w:ascii="Helvetica" w:hAnsi="Helvetica" w:eastAsia="Helvetica" w:cs="Helvetica"/>
+                <w:rFonts w:ascii="Arial" w:hAnsi="Arial" w:eastAsia="Arial" w:cs="Arial"/>
+                <w:i w:val="false"/>
+                <w:b w:val="false"/>
+                <w:u w:val="none"/>
+                <w:sz w:val="22"/>
+                <w:szCs w:val="22"/>
+                <w:color w:val="000000"/>
+              </w:rPr>
+            </w:pPr>
+            <w:r>
+              <w:rPr>
+                <w:rFonts w:ascii="Arial" w:hAnsi="Arial" w:eastAsia="Arial" w:cs="Arial"/>
                 <w:i w:val="false"/>
                 <w:b w:val="false"/>
                 <w:u w:val="none"/>
@@ -2957,18 +2957,18 @@
               <w:spacing w:after="100" w:before="100" w:line="240"/>
               <w:ind w:left="100" w:right="100" w:firstLine="0" w:firstLineChars="0"/>
               <w:rPr>
-                <w:rFonts w:ascii="Helvetica" w:hAnsi="Helvetica" w:eastAsia="Helvetica" w:cs="Helvetica"/>
-                <w:i w:val="false"/>
-                <w:b w:val="false"/>
-                <w:u w:val="none"/>
-                <w:sz w:val="22"/>
-                <w:szCs w:val="22"/>
-                <w:color w:val="000000"/>
-              </w:rPr>
-            </w:pPr>
-            <w:r>
-              <w:rPr>
-                <w:rFonts w:ascii="Helvetica" w:hAnsi="Helvetica" w:eastAsia="Helvetica" w:cs="Helvetica"/>
+                <w:rFonts w:ascii="Arial" w:hAnsi="Arial" w:eastAsia="Arial" w:cs="Arial"/>
+                <w:i w:val="false"/>
+                <w:b w:val="false"/>
+                <w:u w:val="none"/>
+                <w:sz w:val="22"/>
+                <w:szCs w:val="22"/>
+                <w:color w:val="000000"/>
+              </w:rPr>
+            </w:pPr>
+            <w:r>
+              <w:rPr>
+                <w:rFonts w:ascii="Arial" w:hAnsi="Arial" w:eastAsia="Arial" w:cs="Arial"/>
                 <w:i w:val="false"/>
                 <w:b w:val="false"/>
                 <w:u w:val="none"/>
@@ -3010,18 +3010,18 @@
               <w:spacing w:after="100" w:before="100" w:line="240"/>
               <w:ind w:left="100" w:right="100" w:firstLine="0" w:firstLineChars="0"/>
               <w:rPr>
-                <w:rFonts w:ascii="Helvetica" w:hAnsi="Helvetica" w:eastAsia="Helvetica" w:cs="Helvetica"/>
-                <w:i w:val="false"/>
-                <w:b w:val="false"/>
-                <w:u w:val="none"/>
-                <w:sz w:val="22"/>
-                <w:szCs w:val="22"/>
-                <w:color w:val="000000"/>
-              </w:rPr>
-            </w:pPr>
-            <w:r>
-              <w:rPr>
-                <w:rFonts w:ascii="Helvetica" w:hAnsi="Helvetica" w:eastAsia="Helvetica" w:cs="Helvetica"/>
+                <w:rFonts w:ascii="Arial" w:hAnsi="Arial" w:eastAsia="Arial" w:cs="Arial"/>
+                <w:i w:val="false"/>
+                <w:b w:val="false"/>
+                <w:u w:val="none"/>
+                <w:sz w:val="22"/>
+                <w:szCs w:val="22"/>
+                <w:color w:val="000000"/>
+              </w:rPr>
+            </w:pPr>
+            <w:r>
+              <w:rPr>
+                <w:rFonts w:ascii="Arial" w:hAnsi="Arial" w:eastAsia="Arial" w:cs="Arial"/>
                 <w:i w:val="false"/>
                 <w:b w:val="false"/>
                 <w:u w:val="none"/>
@@ -3063,18 +3063,18 @@
               <w:spacing w:after="100" w:before="100" w:line="240"/>
               <w:ind w:left="100" w:right="100" w:firstLine="0" w:firstLineChars="0"/>
               <w:rPr>
-                <w:rFonts w:ascii="Helvetica" w:hAnsi="Helvetica" w:eastAsia="Helvetica" w:cs="Helvetica"/>
-                <w:i w:val="false"/>
-                <w:b w:val="false"/>
-                <w:u w:val="none"/>
-                <w:sz w:val="22"/>
-                <w:szCs w:val="22"/>
-                <w:color w:val="000000"/>
-              </w:rPr>
-            </w:pPr>
-            <w:r>
-              <w:rPr>
-                <w:rFonts w:ascii="Helvetica" w:hAnsi="Helvetica" w:eastAsia="Helvetica" w:cs="Helvetica"/>
+                <w:rFonts w:ascii="Arial" w:hAnsi="Arial" w:eastAsia="Arial" w:cs="Arial"/>
+                <w:i w:val="false"/>
+                <w:b w:val="false"/>
+                <w:u w:val="none"/>
+                <w:sz w:val="22"/>
+                <w:szCs w:val="22"/>
+                <w:color w:val="000000"/>
+              </w:rPr>
+            </w:pPr>
+            <w:r>
+              <w:rPr>
+                <w:rFonts w:ascii="Arial" w:hAnsi="Arial" w:eastAsia="Arial" w:cs="Arial"/>
                 <w:i w:val="false"/>
                 <w:b w:val="false"/>
                 <w:u w:val="none"/>
@@ -3116,18 +3116,18 @@
               <w:spacing w:after="100" w:before="100" w:line="240"/>
               <w:ind w:left="100" w:right="100" w:firstLine="0" w:firstLineChars="0"/>
               <w:rPr>
-                <w:rFonts w:ascii="Helvetica" w:hAnsi="Helvetica" w:eastAsia="Helvetica" w:cs="Helvetica"/>
-                <w:i w:val="false"/>
-                <w:b w:val="false"/>
-                <w:u w:val="none"/>
-                <w:sz w:val="22"/>
-                <w:szCs w:val="22"/>
-                <w:color w:val="000000"/>
-              </w:rPr>
-            </w:pPr>
-            <w:r>
-              <w:rPr>
-                <w:rFonts w:ascii="Helvetica" w:hAnsi="Helvetica" w:eastAsia="Helvetica" w:cs="Helvetica"/>
+                <w:rFonts w:ascii="Arial" w:hAnsi="Arial" w:eastAsia="Arial" w:cs="Arial"/>
+                <w:i w:val="false"/>
+                <w:b w:val="false"/>
+                <w:u w:val="none"/>
+                <w:sz w:val="22"/>
+                <w:szCs w:val="22"/>
+                <w:color w:val="000000"/>
+              </w:rPr>
+            </w:pPr>
+            <w:r>
+              <w:rPr>
+                <w:rFonts w:ascii="Arial" w:hAnsi="Arial" w:eastAsia="Arial" w:cs="Arial"/>
                 <w:i w:val="false"/>
                 <w:b w:val="false"/>
                 <w:u w:val="none"/>
@@ -3169,18 +3169,18 @@
               <w:spacing w:after="100" w:before="100" w:line="240"/>
               <w:ind w:left="100" w:right="100" w:firstLine="0" w:firstLineChars="0"/>
               <w:rPr>
-                <w:rFonts w:ascii="Helvetica" w:hAnsi="Helvetica" w:eastAsia="Helvetica" w:cs="Helvetica"/>
-                <w:i w:val="false"/>
-                <w:b w:val="false"/>
-                <w:u w:val="none"/>
-                <w:sz w:val="22"/>
-                <w:szCs w:val="22"/>
-                <w:color w:val="000000"/>
-              </w:rPr>
-            </w:pPr>
-            <w:r>
-              <w:rPr>
-                <w:rFonts w:ascii="Helvetica" w:hAnsi="Helvetica" w:eastAsia="Helvetica" w:cs="Helvetica"/>
+                <w:rFonts w:ascii="Arial" w:hAnsi="Arial" w:eastAsia="Arial" w:cs="Arial"/>
+                <w:i w:val="false"/>
+                <w:b w:val="false"/>
+                <w:u w:val="none"/>
+                <w:sz w:val="22"/>
+                <w:szCs w:val="22"/>
+                <w:color w:val="000000"/>
+              </w:rPr>
+            </w:pPr>
+            <w:r>
+              <w:rPr>
+                <w:rFonts w:ascii="Arial" w:hAnsi="Arial" w:eastAsia="Arial" w:cs="Arial"/>
                 <w:i w:val="false"/>
                 <w:b w:val="false"/>
                 <w:u w:val="none"/>
@@ -3222,18 +3222,18 @@
               <w:spacing w:after="100" w:before="100" w:line="240"/>
               <w:ind w:left="100" w:right="100" w:firstLine="0" w:firstLineChars="0"/>
               <w:rPr>
-                <w:rFonts w:ascii="Helvetica" w:hAnsi="Helvetica" w:eastAsia="Helvetica" w:cs="Helvetica"/>
-                <w:i w:val="false"/>
-                <w:b w:val="false"/>
-                <w:u w:val="none"/>
-                <w:sz w:val="22"/>
-                <w:szCs w:val="22"/>
-                <w:color w:val="000000"/>
-              </w:rPr>
-            </w:pPr>
-            <w:r>
-              <w:rPr>
-                <w:rFonts w:ascii="Helvetica" w:hAnsi="Helvetica" w:eastAsia="Helvetica" w:cs="Helvetica"/>
+                <w:rFonts w:ascii="Arial" w:hAnsi="Arial" w:eastAsia="Arial" w:cs="Arial"/>
+                <w:i w:val="false"/>
+                <w:b w:val="false"/>
+                <w:u w:val="none"/>
+                <w:sz w:val="22"/>
+                <w:szCs w:val="22"/>
+                <w:color w:val="000000"/>
+              </w:rPr>
+            </w:pPr>
+            <w:r>
+              <w:rPr>
+                <w:rFonts w:ascii="Arial" w:hAnsi="Arial" w:eastAsia="Arial" w:cs="Arial"/>
                 <w:i w:val="false"/>
                 <w:b w:val="false"/>
                 <w:u w:val="none"/>
@@ -3248,7 +3248,7 @@
       </w:tr>
       <w:tr>
         <w:trPr>
-          <w:trHeight w:val="618" w:hRule="auto"/>
+          <w:trHeight w:val="614" w:hRule="auto"/>
         </w:trPr>
         body5
         <w:tc>
@@ -3281,18 +3281,18 @@
               <w:spacing w:after="100" w:before="100" w:line="240"/>
               <w:ind w:left="100" w:right="100" w:firstLine="0" w:firstLineChars="0"/>
               <w:rPr>
-                <w:rFonts w:ascii="Helvetica" w:hAnsi="Helvetica" w:eastAsia="Helvetica" w:cs="Helvetica"/>
-                <w:i w:val="false"/>
-                <w:b w:val="false"/>
-                <w:u w:val="none"/>
-                <w:sz w:val="22"/>
-                <w:szCs w:val="22"/>
-                <w:color w:val="000000"/>
-              </w:rPr>
-            </w:pPr>
-            <w:r>
-              <w:rPr>
-                <w:rFonts w:ascii="Helvetica" w:hAnsi="Helvetica" w:eastAsia="Helvetica" w:cs="Helvetica"/>
+                <w:rFonts w:ascii="Arial" w:hAnsi="Arial" w:eastAsia="Arial" w:cs="Arial"/>
+                <w:i w:val="false"/>
+                <w:b w:val="false"/>
+                <w:u w:val="none"/>
+                <w:sz w:val="22"/>
+                <w:szCs w:val="22"/>
+                <w:color w:val="000000"/>
+              </w:rPr>
+            </w:pPr>
+            <w:r>
+              <w:rPr>
+                <w:rFonts w:ascii="Arial" w:hAnsi="Arial" w:eastAsia="Arial" w:cs="Arial"/>
                 <w:i w:val="false"/>
                 <w:b w:val="false"/>
                 <w:u w:val="none"/>
@@ -3334,18 +3334,18 @@
               <w:spacing w:after="100" w:before="100" w:line="240"/>
               <w:ind w:left="100" w:right="100" w:firstLine="0" w:firstLineChars="0"/>
               <w:rPr>
-                <w:rFonts w:ascii="Helvetica" w:hAnsi="Helvetica" w:eastAsia="Helvetica" w:cs="Helvetica"/>
-                <w:i w:val="false"/>
-                <w:b w:val="false"/>
-                <w:u w:val="none"/>
-                <w:sz w:val="22"/>
-                <w:szCs w:val="22"/>
-                <w:color w:val="000000"/>
-              </w:rPr>
-            </w:pPr>
-            <w:r>
-              <w:rPr>
-                <w:rFonts w:ascii="Helvetica" w:hAnsi="Helvetica" w:eastAsia="Helvetica" w:cs="Helvetica"/>
+                <w:rFonts w:ascii="Arial" w:hAnsi="Arial" w:eastAsia="Arial" w:cs="Arial"/>
+                <w:i w:val="false"/>
+                <w:b w:val="false"/>
+                <w:u w:val="none"/>
+                <w:sz w:val="22"/>
+                <w:szCs w:val="22"/>
+                <w:color w:val="000000"/>
+              </w:rPr>
+            </w:pPr>
+            <w:r>
+              <w:rPr>
+                <w:rFonts w:ascii="Arial" w:hAnsi="Arial" w:eastAsia="Arial" w:cs="Arial"/>
                 <w:i w:val="false"/>
                 <w:b w:val="false"/>
                 <w:u w:val="none"/>
@@ -3387,18 +3387,18 @@
               <w:spacing w:after="100" w:before="100" w:line="240"/>
               <w:ind w:left="100" w:right="100" w:firstLine="0" w:firstLineChars="0"/>
               <w:rPr>
-                <w:rFonts w:ascii="Helvetica" w:hAnsi="Helvetica" w:eastAsia="Helvetica" w:cs="Helvetica"/>
-                <w:i w:val="false"/>
-                <w:b w:val="false"/>
-                <w:u w:val="none"/>
-                <w:sz w:val="22"/>
-                <w:szCs w:val="22"/>
-                <w:color w:val="000000"/>
-              </w:rPr>
-            </w:pPr>
-            <w:r>
-              <w:rPr>
-                <w:rFonts w:ascii="Helvetica" w:hAnsi="Helvetica" w:eastAsia="Helvetica" w:cs="Helvetica"/>
+                <w:rFonts w:ascii="Arial" w:hAnsi="Arial" w:eastAsia="Arial" w:cs="Arial"/>
+                <w:i w:val="false"/>
+                <w:b w:val="false"/>
+                <w:u w:val="none"/>
+                <w:sz w:val="22"/>
+                <w:szCs w:val="22"/>
+                <w:color w:val="000000"/>
+              </w:rPr>
+            </w:pPr>
+            <w:r>
+              <w:rPr>
+                <w:rFonts w:ascii="Arial" w:hAnsi="Arial" w:eastAsia="Arial" w:cs="Arial"/>
                 <w:i w:val="false"/>
                 <w:b w:val="false"/>
                 <w:u w:val="none"/>
@@ -3440,18 +3440,18 @@
               <w:spacing w:after="100" w:before="100" w:line="240"/>
               <w:ind w:left="100" w:right="100" w:firstLine="0" w:firstLineChars="0"/>
               <w:rPr>
-                <w:rFonts w:ascii="Helvetica" w:hAnsi="Helvetica" w:eastAsia="Helvetica" w:cs="Helvetica"/>
-                <w:i w:val="false"/>
-                <w:b w:val="false"/>
-                <w:u w:val="none"/>
-                <w:sz w:val="22"/>
-                <w:szCs w:val="22"/>
-                <w:color w:val="000000"/>
-              </w:rPr>
-            </w:pPr>
-            <w:r>
-              <w:rPr>
-                <w:rFonts w:ascii="Helvetica" w:hAnsi="Helvetica" w:eastAsia="Helvetica" w:cs="Helvetica"/>
+                <w:rFonts w:ascii="Arial" w:hAnsi="Arial" w:eastAsia="Arial" w:cs="Arial"/>
+                <w:i w:val="false"/>
+                <w:b w:val="false"/>
+                <w:u w:val="none"/>
+                <w:sz w:val="22"/>
+                <w:szCs w:val="22"/>
+                <w:color w:val="000000"/>
+              </w:rPr>
+            </w:pPr>
+            <w:r>
+              <w:rPr>
+                <w:rFonts w:ascii="Arial" w:hAnsi="Arial" w:eastAsia="Arial" w:cs="Arial"/>
                 <w:i w:val="false"/>
                 <w:b w:val="false"/>
                 <w:u w:val="none"/>
@@ -3493,18 +3493,18 @@
               <w:spacing w:after="100" w:before="100" w:line="240"/>
               <w:ind w:left="100" w:right="100" w:firstLine="0" w:firstLineChars="0"/>
               <w:rPr>
-                <w:rFonts w:ascii="Helvetica" w:hAnsi="Helvetica" w:eastAsia="Helvetica" w:cs="Helvetica"/>
-                <w:i w:val="false"/>
-                <w:b w:val="false"/>
-                <w:u w:val="none"/>
-                <w:sz w:val="22"/>
-                <w:szCs w:val="22"/>
-                <w:color w:val="000000"/>
-              </w:rPr>
-            </w:pPr>
-            <w:r>
-              <w:rPr>
-                <w:rFonts w:ascii="Helvetica" w:hAnsi="Helvetica" w:eastAsia="Helvetica" w:cs="Helvetica"/>
+                <w:rFonts w:ascii="Arial" w:hAnsi="Arial" w:eastAsia="Arial" w:cs="Arial"/>
+                <w:i w:val="false"/>
+                <w:b w:val="false"/>
+                <w:u w:val="none"/>
+                <w:sz w:val="22"/>
+                <w:szCs w:val="22"/>
+                <w:color w:val="000000"/>
+              </w:rPr>
+            </w:pPr>
+            <w:r>
+              <w:rPr>
+                <w:rFonts w:ascii="Arial" w:hAnsi="Arial" w:eastAsia="Arial" w:cs="Arial"/>
                 <w:i w:val="false"/>
                 <w:b w:val="false"/>
                 <w:u w:val="none"/>
@@ -3546,18 +3546,18 @@
               <w:spacing w:after="100" w:before="100" w:line="240"/>
               <w:ind w:left="100" w:right="100" w:firstLine="0" w:firstLineChars="0"/>
               <w:rPr>
-                <w:rFonts w:ascii="Helvetica" w:hAnsi="Helvetica" w:eastAsia="Helvetica" w:cs="Helvetica"/>
-                <w:i w:val="false"/>
-                <w:b w:val="false"/>
-                <w:u w:val="none"/>
-                <w:sz w:val="22"/>
-                <w:szCs w:val="22"/>
-                <w:color w:val="000000"/>
-              </w:rPr>
-            </w:pPr>
-            <w:r>
-              <w:rPr>
-                <w:rFonts w:ascii="Helvetica" w:hAnsi="Helvetica" w:eastAsia="Helvetica" w:cs="Helvetica"/>
+                <w:rFonts w:ascii="Arial" w:hAnsi="Arial" w:eastAsia="Arial" w:cs="Arial"/>
+                <w:i w:val="false"/>
+                <w:b w:val="false"/>
+                <w:u w:val="none"/>
+                <w:sz w:val="22"/>
+                <w:szCs w:val="22"/>
+                <w:color w:val="000000"/>
+              </w:rPr>
+            </w:pPr>
+            <w:r>
+              <w:rPr>
+                <w:rFonts w:ascii="Arial" w:hAnsi="Arial" w:eastAsia="Arial" w:cs="Arial"/>
                 <w:i w:val="false"/>
                 <w:b w:val="false"/>
                 <w:u w:val="none"/>
@@ -3599,18 +3599,18 @@
               <w:spacing w:after="100" w:before="100" w:line="240"/>
               <w:ind w:left="100" w:right="100" w:firstLine="0" w:firstLineChars="0"/>
               <w:rPr>
-                <w:rFonts w:ascii="Helvetica" w:hAnsi="Helvetica" w:eastAsia="Helvetica" w:cs="Helvetica"/>
-                <w:i w:val="false"/>
-                <w:b w:val="false"/>
-                <w:u w:val="none"/>
-                <w:sz w:val="22"/>
-                <w:szCs w:val="22"/>
-                <w:color w:val="000000"/>
-              </w:rPr>
-            </w:pPr>
-            <w:r>
-              <w:rPr>
-                <w:rFonts w:ascii="Helvetica" w:hAnsi="Helvetica" w:eastAsia="Helvetica" w:cs="Helvetica"/>
+                <w:rFonts w:ascii="Arial" w:hAnsi="Arial" w:eastAsia="Arial" w:cs="Arial"/>
+                <w:i w:val="false"/>
+                <w:b w:val="false"/>
+                <w:u w:val="none"/>
+                <w:sz w:val="22"/>
+                <w:szCs w:val="22"/>
+                <w:color w:val="000000"/>
+              </w:rPr>
+            </w:pPr>
+            <w:r>
+              <w:rPr>
+                <w:rFonts w:ascii="Arial" w:hAnsi="Arial" w:eastAsia="Arial" w:cs="Arial"/>
                 <w:i w:val="false"/>
                 <w:b w:val="false"/>
                 <w:u w:val="none"/>
@@ -3652,18 +3652,18 @@
               <w:spacing w:after="100" w:before="100" w:line="240"/>
               <w:ind w:left="100" w:right="100" w:firstLine="0" w:firstLineChars="0"/>
               <w:rPr>
-                <w:rFonts w:ascii="Helvetica" w:hAnsi="Helvetica" w:eastAsia="Helvetica" w:cs="Helvetica"/>
-                <w:i w:val="false"/>
-                <w:b w:val="false"/>
-                <w:u w:val="none"/>
-                <w:sz w:val="22"/>
-                <w:szCs w:val="22"/>
-                <w:color w:val="000000"/>
-              </w:rPr>
-            </w:pPr>
-            <w:r>
-              <w:rPr>
-                <w:rFonts w:ascii="Helvetica" w:hAnsi="Helvetica" w:eastAsia="Helvetica" w:cs="Helvetica"/>
+                <w:rFonts w:ascii="Arial" w:hAnsi="Arial" w:eastAsia="Arial" w:cs="Arial"/>
+                <w:i w:val="false"/>
+                <w:b w:val="false"/>
+                <w:u w:val="none"/>
+                <w:sz w:val="22"/>
+                <w:szCs w:val="22"/>
+                <w:color w:val="000000"/>
+              </w:rPr>
+            </w:pPr>
+            <w:r>
+              <w:rPr>
+                <w:rFonts w:ascii="Arial" w:hAnsi="Arial" w:eastAsia="Arial" w:cs="Arial"/>
                 <w:i w:val="false"/>
                 <w:b w:val="false"/>
                 <w:u w:val="none"/>
@@ -3705,18 +3705,18 @@
               <w:spacing w:after="100" w:before="100" w:line="240"/>
               <w:ind w:left="100" w:right="100" w:firstLine="0" w:firstLineChars="0"/>
               <w:rPr>
-                <w:rFonts w:ascii="Helvetica" w:hAnsi="Helvetica" w:eastAsia="Helvetica" w:cs="Helvetica"/>
-                <w:i w:val="false"/>
-                <w:b w:val="false"/>
-                <w:u w:val="none"/>
-                <w:sz w:val="22"/>
-                <w:szCs w:val="22"/>
-                <w:color w:val="000000"/>
-              </w:rPr>
-            </w:pPr>
-            <w:r>
-              <w:rPr>
-                <w:rFonts w:ascii="Helvetica" w:hAnsi="Helvetica" w:eastAsia="Helvetica" w:cs="Helvetica"/>
+                <w:rFonts w:ascii="Arial" w:hAnsi="Arial" w:eastAsia="Arial" w:cs="Arial"/>
+                <w:i w:val="false"/>
+                <w:b w:val="false"/>
+                <w:u w:val="none"/>
+                <w:sz w:val="22"/>
+                <w:szCs w:val="22"/>
+                <w:color w:val="000000"/>
+              </w:rPr>
+            </w:pPr>
+            <w:r>
+              <w:rPr>
+                <w:rFonts w:ascii="Arial" w:hAnsi="Arial" w:eastAsia="Arial" w:cs="Arial"/>
                 <w:i w:val="false"/>
                 <w:b w:val="false"/>
                 <w:u w:val="none"/>
@@ -3758,18 +3758,18 @@
               <w:spacing w:after="100" w:before="100" w:line="240"/>
               <w:ind w:left="100" w:right="100" w:firstLine="0" w:firstLineChars="0"/>
               <w:rPr>
-                <w:rFonts w:ascii="Helvetica" w:hAnsi="Helvetica" w:eastAsia="Helvetica" w:cs="Helvetica"/>
-                <w:i w:val="false"/>
-                <w:b w:val="false"/>
-                <w:u w:val="none"/>
-                <w:sz w:val="22"/>
-                <w:szCs w:val="22"/>
-                <w:color w:val="000000"/>
-              </w:rPr>
-            </w:pPr>
-            <w:r>
-              <w:rPr>
-                <w:rFonts w:ascii="Helvetica" w:hAnsi="Helvetica" w:eastAsia="Helvetica" w:cs="Helvetica"/>
+                <w:rFonts w:ascii="Arial" w:hAnsi="Arial" w:eastAsia="Arial" w:cs="Arial"/>
+                <w:i w:val="false"/>
+                <w:b w:val="false"/>
+                <w:u w:val="none"/>
+                <w:sz w:val="22"/>
+                <w:szCs w:val="22"/>
+                <w:color w:val="000000"/>
+              </w:rPr>
+            </w:pPr>
+            <w:r>
+              <w:rPr>
+                <w:rFonts w:ascii="Arial" w:hAnsi="Arial" w:eastAsia="Arial" w:cs="Arial"/>
                 <w:i w:val="false"/>
                 <w:b w:val="false"/>
                 <w:u w:val="none"/>
@@ -3784,7 +3784,7 @@
       </w:tr>
       <w:tr>
         <w:trPr>
-          <w:trHeight w:val="616" w:hRule="auto"/>
+          <w:trHeight w:val="614" w:hRule="auto"/>
         </w:trPr>
         body6
         <w:tc>
@@ -3817,18 +3817,18 @@
               <w:spacing w:after="100" w:before="100" w:line="240"/>
               <w:ind w:left="100" w:right="100" w:firstLine="0" w:firstLineChars="0"/>
               <w:rPr>
-                <w:rFonts w:ascii="Helvetica" w:hAnsi="Helvetica" w:eastAsia="Helvetica" w:cs="Helvetica"/>
-                <w:i w:val="false"/>
-                <w:b w:val="false"/>
-                <w:u w:val="none"/>
-                <w:sz w:val="22"/>
-                <w:szCs w:val="22"/>
-                <w:color w:val="000000"/>
-              </w:rPr>
-            </w:pPr>
-            <w:r>
-              <w:rPr>
-                <w:rFonts w:ascii="Helvetica" w:hAnsi="Helvetica" w:eastAsia="Helvetica" w:cs="Helvetica"/>
+                <w:rFonts w:ascii="Arial" w:hAnsi="Arial" w:eastAsia="Arial" w:cs="Arial"/>
+                <w:i w:val="false"/>
+                <w:b w:val="false"/>
+                <w:u w:val="none"/>
+                <w:sz w:val="22"/>
+                <w:szCs w:val="22"/>
+                <w:color w:val="000000"/>
+              </w:rPr>
+            </w:pPr>
+            <w:r>
+              <w:rPr>
+                <w:rFonts w:ascii="Arial" w:hAnsi="Arial" w:eastAsia="Arial" w:cs="Arial"/>
                 <w:i w:val="false"/>
                 <w:b w:val="false"/>
                 <w:u w:val="none"/>
@@ -3870,18 +3870,18 @@
               <w:spacing w:after="100" w:before="100" w:line="240"/>
               <w:ind w:left="100" w:right="100" w:firstLine="0" w:firstLineChars="0"/>
               <w:rPr>
-                <w:rFonts w:ascii="Helvetica" w:hAnsi="Helvetica" w:eastAsia="Helvetica" w:cs="Helvetica"/>
-                <w:i w:val="false"/>
-                <w:b w:val="false"/>
-                <w:u w:val="none"/>
-                <w:sz w:val="22"/>
-                <w:szCs w:val="22"/>
-                <w:color w:val="000000"/>
-              </w:rPr>
-            </w:pPr>
-            <w:r>
-              <w:rPr>
-                <w:rFonts w:ascii="Helvetica" w:hAnsi="Helvetica" w:eastAsia="Helvetica" w:cs="Helvetica"/>
+                <w:rFonts w:ascii="Arial" w:hAnsi="Arial" w:eastAsia="Arial" w:cs="Arial"/>
+                <w:i w:val="false"/>
+                <w:b w:val="false"/>
+                <w:u w:val="none"/>
+                <w:sz w:val="22"/>
+                <w:szCs w:val="22"/>
+                <w:color w:val="000000"/>
+              </w:rPr>
+            </w:pPr>
+            <w:r>
+              <w:rPr>
+                <w:rFonts w:ascii="Arial" w:hAnsi="Arial" w:eastAsia="Arial" w:cs="Arial"/>
                 <w:i w:val="false"/>
                 <w:b w:val="false"/>
                 <w:u w:val="none"/>
@@ -3923,18 +3923,18 @@
               <w:spacing w:after="100" w:before="100" w:line="240"/>
               <w:ind w:left="100" w:right="100" w:firstLine="0" w:firstLineChars="0"/>
               <w:rPr>
-                <w:rFonts w:ascii="Helvetica" w:hAnsi="Helvetica" w:eastAsia="Helvetica" w:cs="Helvetica"/>
-                <w:i w:val="false"/>
-                <w:b w:val="false"/>
-                <w:u w:val="none"/>
-                <w:sz w:val="22"/>
-                <w:szCs w:val="22"/>
-                <w:color w:val="000000"/>
-              </w:rPr>
-            </w:pPr>
-            <w:r>
-              <w:rPr>
-                <w:rFonts w:ascii="Helvetica" w:hAnsi="Helvetica" w:eastAsia="Helvetica" w:cs="Helvetica"/>
+                <w:rFonts w:ascii="Arial" w:hAnsi="Arial" w:eastAsia="Arial" w:cs="Arial"/>
+                <w:i w:val="false"/>
+                <w:b w:val="false"/>
+                <w:u w:val="none"/>
+                <w:sz w:val="22"/>
+                <w:szCs w:val="22"/>
+                <w:color w:val="000000"/>
+              </w:rPr>
+            </w:pPr>
+            <w:r>
+              <w:rPr>
+                <w:rFonts w:ascii="Arial" w:hAnsi="Arial" w:eastAsia="Arial" w:cs="Arial"/>
                 <w:i w:val="false"/>
                 <w:b w:val="false"/>
                 <w:u w:val="none"/>
@@ -3976,18 +3976,18 @@
               <w:spacing w:after="100" w:before="100" w:line="240"/>
               <w:ind w:left="100" w:right="100" w:firstLine="0" w:firstLineChars="0"/>
               <w:rPr>
-                <w:rFonts w:ascii="Helvetica" w:hAnsi="Helvetica" w:eastAsia="Helvetica" w:cs="Helvetica"/>
-                <w:i w:val="false"/>
-                <w:b w:val="false"/>
-                <w:u w:val="none"/>
-                <w:sz w:val="22"/>
-                <w:szCs w:val="22"/>
-                <w:color w:val="000000"/>
-              </w:rPr>
-            </w:pPr>
-            <w:r>
-              <w:rPr>
-                <w:rFonts w:ascii="Helvetica" w:hAnsi="Helvetica" w:eastAsia="Helvetica" w:cs="Helvetica"/>
+                <w:rFonts w:ascii="Arial" w:hAnsi="Arial" w:eastAsia="Arial" w:cs="Arial"/>
+                <w:i w:val="false"/>
+                <w:b w:val="false"/>
+                <w:u w:val="none"/>
+                <w:sz w:val="22"/>
+                <w:szCs w:val="22"/>
+                <w:color w:val="000000"/>
+              </w:rPr>
+            </w:pPr>
+            <w:r>
+              <w:rPr>
+                <w:rFonts w:ascii="Arial" w:hAnsi="Arial" w:eastAsia="Arial" w:cs="Arial"/>
                 <w:i w:val="false"/>
                 <w:b w:val="false"/>
                 <w:u w:val="none"/>
@@ -4029,18 +4029,18 @@
               <w:spacing w:after="100" w:before="100" w:line="240"/>
               <w:ind w:left="100" w:right="100" w:firstLine="0" w:firstLineChars="0"/>
               <w:rPr>
-                <w:rFonts w:ascii="Helvetica" w:hAnsi="Helvetica" w:eastAsia="Helvetica" w:cs="Helvetica"/>
-                <w:i w:val="false"/>
-                <w:b w:val="false"/>
-                <w:u w:val="none"/>
-                <w:sz w:val="22"/>
-                <w:szCs w:val="22"/>
-                <w:color w:val="000000"/>
-              </w:rPr>
-            </w:pPr>
-            <w:r>
-              <w:rPr>
-                <w:rFonts w:ascii="Helvetica" w:hAnsi="Helvetica" w:eastAsia="Helvetica" w:cs="Helvetica"/>
+                <w:rFonts w:ascii="Arial" w:hAnsi="Arial" w:eastAsia="Arial" w:cs="Arial"/>
+                <w:i w:val="false"/>
+                <w:b w:val="false"/>
+                <w:u w:val="none"/>
+                <w:sz w:val="22"/>
+                <w:szCs w:val="22"/>
+                <w:color w:val="000000"/>
+              </w:rPr>
+            </w:pPr>
+            <w:r>
+              <w:rPr>
+                <w:rFonts w:ascii="Arial" w:hAnsi="Arial" w:eastAsia="Arial" w:cs="Arial"/>
                 <w:i w:val="false"/>
                 <w:b w:val="false"/>
                 <w:u w:val="none"/>
@@ -4082,18 +4082,18 @@
               <w:spacing w:after="100" w:before="100" w:line="240"/>
               <w:ind w:left="100" w:right="100" w:firstLine="0" w:firstLineChars="0"/>
               <w:rPr>
-                <w:rFonts w:ascii="Helvetica" w:hAnsi="Helvetica" w:eastAsia="Helvetica" w:cs="Helvetica"/>
-                <w:i w:val="false"/>
-                <w:b w:val="false"/>
-                <w:u w:val="none"/>
-                <w:sz w:val="22"/>
-                <w:szCs w:val="22"/>
-                <w:color w:val="000000"/>
-              </w:rPr>
-            </w:pPr>
-            <w:r>
-              <w:rPr>
-                <w:rFonts w:ascii="Helvetica" w:hAnsi="Helvetica" w:eastAsia="Helvetica" w:cs="Helvetica"/>
+                <w:rFonts w:ascii="Arial" w:hAnsi="Arial" w:eastAsia="Arial" w:cs="Arial"/>
+                <w:i w:val="false"/>
+                <w:b w:val="false"/>
+                <w:u w:val="none"/>
+                <w:sz w:val="22"/>
+                <w:szCs w:val="22"/>
+                <w:color w:val="000000"/>
+              </w:rPr>
+            </w:pPr>
+            <w:r>
+              <w:rPr>
+                <w:rFonts w:ascii="Arial" w:hAnsi="Arial" w:eastAsia="Arial" w:cs="Arial"/>
                 <w:i w:val="false"/>
                 <w:b w:val="false"/>
                 <w:u w:val="none"/>
@@ -4135,18 +4135,18 @@
               <w:spacing w:after="100" w:before="100" w:line="240"/>
               <w:ind w:left="100" w:right="100" w:firstLine="0" w:firstLineChars="0"/>
               <w:rPr>
-                <w:rFonts w:ascii="Helvetica" w:hAnsi="Helvetica" w:eastAsia="Helvetica" w:cs="Helvetica"/>
-                <w:i w:val="false"/>
-                <w:b w:val="false"/>
-                <w:u w:val="none"/>
-                <w:sz w:val="22"/>
-                <w:szCs w:val="22"/>
-                <w:color w:val="000000"/>
-              </w:rPr>
-            </w:pPr>
-            <w:r>
-              <w:rPr>
-                <w:rFonts w:ascii="Helvetica" w:hAnsi="Helvetica" w:eastAsia="Helvetica" w:cs="Helvetica"/>
+                <w:rFonts w:ascii="Arial" w:hAnsi="Arial" w:eastAsia="Arial" w:cs="Arial"/>
+                <w:i w:val="false"/>
+                <w:b w:val="false"/>
+                <w:u w:val="none"/>
+                <w:sz w:val="22"/>
+                <w:szCs w:val="22"/>
+                <w:color w:val="000000"/>
+              </w:rPr>
+            </w:pPr>
+            <w:r>
+              <w:rPr>
+                <w:rFonts w:ascii="Arial" w:hAnsi="Arial" w:eastAsia="Arial" w:cs="Arial"/>
                 <w:i w:val="false"/>
                 <w:b w:val="false"/>
                 <w:u w:val="none"/>
@@ -4188,18 +4188,18 @@
               <w:spacing w:after="100" w:before="100" w:line="240"/>
               <w:ind w:left="100" w:right="100" w:firstLine="0" w:firstLineChars="0"/>
               <w:rPr>
-                <w:rFonts w:ascii="Helvetica" w:hAnsi="Helvetica" w:eastAsia="Helvetica" w:cs="Helvetica"/>
-                <w:i w:val="false"/>
-                <w:b w:val="false"/>
-                <w:u w:val="none"/>
-                <w:sz w:val="22"/>
-                <w:szCs w:val="22"/>
-                <w:color w:val="000000"/>
-              </w:rPr>
-            </w:pPr>
-            <w:r>
-              <w:rPr>
-                <w:rFonts w:ascii="Helvetica" w:hAnsi="Helvetica" w:eastAsia="Helvetica" w:cs="Helvetica"/>
+                <w:rFonts w:ascii="Arial" w:hAnsi="Arial" w:eastAsia="Arial" w:cs="Arial"/>
+                <w:i w:val="false"/>
+                <w:b w:val="false"/>
+                <w:u w:val="none"/>
+                <w:sz w:val="22"/>
+                <w:szCs w:val="22"/>
+                <w:color w:val="000000"/>
+              </w:rPr>
+            </w:pPr>
+            <w:r>
+              <w:rPr>
+                <w:rFonts w:ascii="Arial" w:hAnsi="Arial" w:eastAsia="Arial" w:cs="Arial"/>
                 <w:i w:val="false"/>
                 <w:b w:val="false"/>
                 <w:u w:val="none"/>
@@ -4241,18 +4241,18 @@
               <w:spacing w:after="100" w:before="100" w:line="240"/>
               <w:ind w:left="100" w:right="100" w:firstLine="0" w:firstLineChars="0"/>
               <w:rPr>
-                <w:rFonts w:ascii="Helvetica" w:hAnsi="Helvetica" w:eastAsia="Helvetica" w:cs="Helvetica"/>
-                <w:i w:val="false"/>
-                <w:b w:val="false"/>
-                <w:u w:val="none"/>
-                <w:sz w:val="22"/>
-                <w:szCs w:val="22"/>
-                <w:color w:val="000000"/>
-              </w:rPr>
-            </w:pPr>
-            <w:r>
-              <w:rPr>
-                <w:rFonts w:ascii="Helvetica" w:hAnsi="Helvetica" w:eastAsia="Helvetica" w:cs="Helvetica"/>
+                <w:rFonts w:ascii="Arial" w:hAnsi="Arial" w:eastAsia="Arial" w:cs="Arial"/>
+                <w:i w:val="false"/>
+                <w:b w:val="false"/>
+                <w:u w:val="none"/>
+                <w:sz w:val="22"/>
+                <w:szCs w:val="22"/>
+                <w:color w:val="000000"/>
+              </w:rPr>
+            </w:pPr>
+            <w:r>
+              <w:rPr>
+                <w:rFonts w:ascii="Arial" w:hAnsi="Arial" w:eastAsia="Arial" w:cs="Arial"/>
                 <w:i w:val="false"/>
                 <w:b w:val="false"/>
                 <w:u w:val="none"/>
@@ -4294,18 +4294,18 @@
               <w:spacing w:after="100" w:before="100" w:line="240"/>
               <w:ind w:left="100" w:right="100" w:firstLine="0" w:firstLineChars="0"/>
               <w:rPr>
-                <w:rFonts w:ascii="Helvetica" w:hAnsi="Helvetica" w:eastAsia="Helvetica" w:cs="Helvetica"/>
-                <w:i w:val="false"/>
-                <w:b w:val="false"/>
-                <w:u w:val="none"/>
-                <w:sz w:val="22"/>
-                <w:szCs w:val="22"/>
-                <w:color w:val="000000"/>
-              </w:rPr>
-            </w:pPr>
-            <w:r>
-              <w:rPr>
-                <w:rFonts w:ascii="Helvetica" w:hAnsi="Helvetica" w:eastAsia="Helvetica" w:cs="Helvetica"/>
+                <w:rFonts w:ascii="Arial" w:hAnsi="Arial" w:eastAsia="Arial" w:cs="Arial"/>
+                <w:i w:val="false"/>
+                <w:b w:val="false"/>
+                <w:u w:val="none"/>
+                <w:sz w:val="22"/>
+                <w:szCs w:val="22"/>
+                <w:color w:val="000000"/>
+              </w:rPr>
+            </w:pPr>
+            <w:r>
+              <w:rPr>
+                <w:rFonts w:ascii="Arial" w:hAnsi="Arial" w:eastAsia="Arial" w:cs="Arial"/>
                 <w:i w:val="false"/>
                 <w:b w:val="false"/>
                 <w:u w:val="none"/>
@@ -4320,7 +4320,7 @@
       </w:tr>
       <w:tr>
         <w:trPr>
-          <w:trHeight w:val="577" w:hRule="auto"/>
+          <w:trHeight w:val="574" w:hRule="auto"/>
         </w:trPr>
         body7
         <w:tc>
@@ -4353,18 +4353,18 @@
               <w:spacing w:after="100" w:before="100" w:line="240"/>
               <w:ind w:left="100" w:right="100" w:firstLine="0" w:firstLineChars="0"/>
               <w:rPr>
-                <w:rFonts w:ascii="Helvetica" w:hAnsi="Helvetica" w:eastAsia="Helvetica" w:cs="Helvetica"/>
-                <w:i w:val="false"/>
-                <w:b w:val="false"/>
-                <w:u w:val="none"/>
-                <w:sz w:val="22"/>
-                <w:szCs w:val="22"/>
-                <w:color w:val="000000"/>
-              </w:rPr>
-            </w:pPr>
-            <w:r>
-              <w:rPr>
-                <w:rFonts w:ascii="Helvetica" w:hAnsi="Helvetica" w:eastAsia="Helvetica" w:cs="Helvetica"/>
+                <w:rFonts w:ascii="Arial" w:hAnsi="Arial" w:eastAsia="Arial" w:cs="Arial"/>
+                <w:i w:val="false"/>
+                <w:b w:val="false"/>
+                <w:u w:val="none"/>
+                <w:sz w:val="22"/>
+                <w:szCs w:val="22"/>
+                <w:color w:val="000000"/>
+              </w:rPr>
+            </w:pPr>
+            <w:r>
+              <w:rPr>
+                <w:rFonts w:ascii="Arial" w:hAnsi="Arial" w:eastAsia="Arial" w:cs="Arial"/>
                 <w:i w:val="false"/>
                 <w:b w:val="false"/>
                 <w:u w:val="none"/>
@@ -4406,18 +4406,18 @@
               <w:spacing w:after="100" w:before="100" w:line="240"/>
               <w:ind w:left="100" w:right="100" w:firstLine="0" w:firstLineChars="0"/>
               <w:rPr>
-                <w:rFonts w:ascii="Helvetica" w:hAnsi="Helvetica" w:eastAsia="Helvetica" w:cs="Helvetica"/>
-                <w:i w:val="false"/>
-                <w:b w:val="false"/>
-                <w:u w:val="none"/>
-                <w:sz w:val="22"/>
-                <w:szCs w:val="22"/>
-                <w:color w:val="000000"/>
-              </w:rPr>
-            </w:pPr>
-            <w:r>
-              <w:rPr>
-                <w:rFonts w:ascii="Helvetica" w:hAnsi="Helvetica" w:eastAsia="Helvetica" w:cs="Helvetica"/>
+                <w:rFonts w:ascii="Arial" w:hAnsi="Arial" w:eastAsia="Arial" w:cs="Arial"/>
+                <w:i w:val="false"/>
+                <w:b w:val="false"/>
+                <w:u w:val="none"/>
+                <w:sz w:val="22"/>
+                <w:szCs w:val="22"/>
+                <w:color w:val="000000"/>
+              </w:rPr>
+            </w:pPr>
+            <w:r>
+              <w:rPr>
+                <w:rFonts w:ascii="Arial" w:hAnsi="Arial" w:eastAsia="Arial" w:cs="Arial"/>
                 <w:i w:val="false"/>
                 <w:b w:val="false"/>
                 <w:u w:val="none"/>
@@ -4459,18 +4459,18 @@
               <w:spacing w:after="100" w:before="100" w:line="240"/>
               <w:ind w:left="100" w:right="100" w:firstLine="0" w:firstLineChars="0"/>
               <w:rPr>
-                <w:rFonts w:ascii="Helvetica" w:hAnsi="Helvetica" w:eastAsia="Helvetica" w:cs="Helvetica"/>
-                <w:i w:val="false"/>
-                <w:b w:val="false"/>
-                <w:u w:val="none"/>
-                <w:sz w:val="22"/>
-                <w:szCs w:val="22"/>
-                <w:color w:val="000000"/>
-              </w:rPr>
-            </w:pPr>
-            <w:r>
-              <w:rPr>
-                <w:rFonts w:ascii="Helvetica" w:hAnsi="Helvetica" w:eastAsia="Helvetica" w:cs="Helvetica"/>
+                <w:rFonts w:ascii="Arial" w:hAnsi="Arial" w:eastAsia="Arial" w:cs="Arial"/>
+                <w:i w:val="false"/>
+                <w:b w:val="false"/>
+                <w:u w:val="none"/>
+                <w:sz w:val="22"/>
+                <w:szCs w:val="22"/>
+                <w:color w:val="000000"/>
+              </w:rPr>
+            </w:pPr>
+            <w:r>
+              <w:rPr>
+                <w:rFonts w:ascii="Arial" w:hAnsi="Arial" w:eastAsia="Arial" w:cs="Arial"/>
                 <w:i w:val="false"/>
                 <w:b w:val="false"/>
                 <w:u w:val="none"/>
@@ -4512,18 +4512,18 @@
               <w:spacing w:after="100" w:before="100" w:line="240"/>
               <w:ind w:left="100" w:right="100" w:firstLine="0" w:firstLineChars="0"/>
               <w:rPr>
-                <w:rFonts w:ascii="Helvetica" w:hAnsi="Helvetica" w:eastAsia="Helvetica" w:cs="Helvetica"/>
-                <w:i w:val="false"/>
-                <w:b w:val="false"/>
-                <w:u w:val="none"/>
-                <w:sz w:val="22"/>
-                <w:szCs w:val="22"/>
-                <w:color w:val="000000"/>
-              </w:rPr>
-            </w:pPr>
-            <w:r>
-              <w:rPr>
-                <w:rFonts w:ascii="Helvetica" w:hAnsi="Helvetica" w:eastAsia="Helvetica" w:cs="Helvetica"/>
+                <w:rFonts w:ascii="Arial" w:hAnsi="Arial" w:eastAsia="Arial" w:cs="Arial"/>
+                <w:i w:val="false"/>
+                <w:b w:val="false"/>
+                <w:u w:val="none"/>
+                <w:sz w:val="22"/>
+                <w:szCs w:val="22"/>
+                <w:color w:val="000000"/>
+              </w:rPr>
+            </w:pPr>
+            <w:r>
+              <w:rPr>
+                <w:rFonts w:ascii="Arial" w:hAnsi="Arial" w:eastAsia="Arial" w:cs="Arial"/>
                 <w:i w:val="false"/>
                 <w:b w:val="false"/>
                 <w:u w:val="none"/>
@@ -4565,26 +4565,26 @@
               <w:spacing w:after="100" w:before="100" w:line="240"/>
               <w:ind w:left="100" w:right="100" w:firstLine="0" w:firstLineChars="0"/>
               <w:rPr>
-                <w:rFonts w:ascii="Helvetica" w:hAnsi="Helvetica" w:eastAsia="Helvetica" w:cs="Helvetica"/>
-                <w:i w:val="false"/>
-                <w:b w:val="false"/>
-                <w:u w:val="none"/>
-                <w:sz w:val="22"/>
-                <w:szCs w:val="22"/>
-                <w:color w:val="000000"/>
-              </w:rPr>
-            </w:pPr>
-            <w:r>
-              <w:rPr>
-                <w:rFonts w:ascii="Helvetica" w:hAnsi="Helvetica" w:eastAsia="Helvetica" w:cs="Helvetica"/>
-                <w:i w:val="false"/>
-                <w:b w:val="false"/>
-                <w:u w:val="none"/>
-                <w:sz w:val="22"/>
-                <w:szCs w:val="22"/>
-                <w:color w:val="000000"/>
-              </w:rPr>
-              <w:t xml:space="preserve">5.5</w:t>
+                <w:rFonts w:ascii="Arial" w:hAnsi="Arial" w:eastAsia="Arial" w:cs="Arial"/>
+                <w:i w:val="false"/>
+                <w:b w:val="false"/>
+                <w:u w:val="none"/>
+                <w:sz w:val="22"/>
+                <w:szCs w:val="22"/>
+                <w:color w:val="000000"/>
+              </w:rPr>
+            </w:pPr>
+            <w:r>
+              <w:rPr>
+                <w:rFonts w:ascii="Arial" w:hAnsi="Arial" w:eastAsia="Arial" w:cs="Arial"/>
+                <w:i w:val="false"/>
+                <w:b w:val="false"/>
+                <w:u w:val="none"/>
+                <w:sz w:val="22"/>
+                <w:szCs w:val="22"/>
+                <w:color w:val="000000"/>
+              </w:rPr>
+              <w:t xml:space="preserve">5.4</w:t>
             </w:r>
           </w:p>
         </w:tc>
@@ -4618,18 +4618,18 @@
               <w:spacing w:after="100" w:before="100" w:line="240"/>
               <w:ind w:left="100" w:right="100" w:firstLine="0" w:firstLineChars="0"/>
               <w:rPr>
-                <w:rFonts w:ascii="Helvetica" w:hAnsi="Helvetica" w:eastAsia="Helvetica" w:cs="Helvetica"/>
-                <w:i w:val="false"/>
-                <w:b w:val="false"/>
-                <w:u w:val="none"/>
-                <w:sz w:val="22"/>
-                <w:szCs w:val="22"/>
-                <w:color w:val="000000"/>
-              </w:rPr>
-            </w:pPr>
-            <w:r>
-              <w:rPr>
-                <w:rFonts w:ascii="Helvetica" w:hAnsi="Helvetica" w:eastAsia="Helvetica" w:cs="Helvetica"/>
+                <w:rFonts w:ascii="Arial" w:hAnsi="Arial" w:eastAsia="Arial" w:cs="Arial"/>
+                <w:i w:val="false"/>
+                <w:b w:val="false"/>
+                <w:u w:val="none"/>
+                <w:sz w:val="22"/>
+                <w:szCs w:val="22"/>
+                <w:color w:val="000000"/>
+              </w:rPr>
+            </w:pPr>
+            <w:r>
+              <w:rPr>
+                <w:rFonts w:ascii="Arial" w:hAnsi="Arial" w:eastAsia="Arial" w:cs="Arial"/>
                 <w:i w:val="false"/>
                 <w:b w:val="false"/>
                 <w:u w:val="none"/>
@@ -4671,18 +4671,18 @@
               <w:spacing w:after="100" w:before="100" w:line="240"/>
               <w:ind w:left="100" w:right="100" w:firstLine="0" w:firstLineChars="0"/>
               <w:rPr>
-                <w:rFonts w:ascii="Helvetica" w:hAnsi="Helvetica" w:eastAsia="Helvetica" w:cs="Helvetica"/>
-                <w:i w:val="false"/>
-                <w:b w:val="false"/>
-                <w:u w:val="none"/>
-                <w:sz w:val="22"/>
-                <w:szCs w:val="22"/>
-                <w:color w:val="000000"/>
-              </w:rPr>
-            </w:pPr>
-            <w:r>
-              <w:rPr>
-                <w:rFonts w:ascii="Helvetica" w:hAnsi="Helvetica" w:eastAsia="Helvetica" w:cs="Helvetica"/>
+                <w:rFonts w:ascii="Arial" w:hAnsi="Arial" w:eastAsia="Arial" w:cs="Arial"/>
+                <w:i w:val="false"/>
+                <w:b w:val="false"/>
+                <w:u w:val="none"/>
+                <w:sz w:val="22"/>
+                <w:szCs w:val="22"/>
+                <w:color w:val="000000"/>
+              </w:rPr>
+            </w:pPr>
+            <w:r>
+              <w:rPr>
+                <w:rFonts w:ascii="Arial" w:hAnsi="Arial" w:eastAsia="Arial" w:cs="Arial"/>
                 <w:i w:val="false"/>
                 <w:b w:val="false"/>
                 <w:u w:val="none"/>
@@ -4724,18 +4724,18 @@
               <w:spacing w:after="100" w:before="100" w:line="240"/>
               <w:ind w:left="100" w:right="100" w:firstLine="0" w:firstLineChars="0"/>
               <w:rPr>
-                <w:rFonts w:ascii="Helvetica" w:hAnsi="Helvetica" w:eastAsia="Helvetica" w:cs="Helvetica"/>
-                <w:i w:val="false"/>
-                <w:b w:val="false"/>
-                <w:u w:val="none"/>
-                <w:sz w:val="22"/>
-                <w:szCs w:val="22"/>
-                <w:color w:val="000000"/>
-              </w:rPr>
-            </w:pPr>
-            <w:r>
-              <w:rPr>
-                <w:rFonts w:ascii="Helvetica" w:hAnsi="Helvetica" w:eastAsia="Helvetica" w:cs="Helvetica"/>
+                <w:rFonts w:ascii="Arial" w:hAnsi="Arial" w:eastAsia="Arial" w:cs="Arial"/>
+                <w:i w:val="false"/>
+                <w:b w:val="false"/>
+                <w:u w:val="none"/>
+                <w:sz w:val="22"/>
+                <w:szCs w:val="22"/>
+                <w:color w:val="000000"/>
+              </w:rPr>
+            </w:pPr>
+            <w:r>
+              <w:rPr>
+                <w:rFonts w:ascii="Arial" w:hAnsi="Arial" w:eastAsia="Arial" w:cs="Arial"/>
                 <w:i w:val="false"/>
                 <w:b w:val="false"/>
                 <w:u w:val="none"/>
@@ -4777,18 +4777,18 @@
               <w:spacing w:after="100" w:before="100" w:line="240"/>
               <w:ind w:left="100" w:right="100" w:firstLine="0" w:firstLineChars="0"/>
               <w:rPr>
-                <w:rFonts w:ascii="Helvetica" w:hAnsi="Helvetica" w:eastAsia="Helvetica" w:cs="Helvetica"/>
-                <w:i w:val="false"/>
-                <w:b w:val="false"/>
-                <w:u w:val="none"/>
-                <w:sz w:val="22"/>
-                <w:szCs w:val="22"/>
-                <w:color w:val="000000"/>
-              </w:rPr>
-            </w:pPr>
-            <w:r>
-              <w:rPr>
-                <w:rFonts w:ascii="Helvetica" w:hAnsi="Helvetica" w:eastAsia="Helvetica" w:cs="Helvetica"/>
+                <w:rFonts w:ascii="Arial" w:hAnsi="Arial" w:eastAsia="Arial" w:cs="Arial"/>
+                <w:i w:val="false"/>
+                <w:b w:val="false"/>
+                <w:u w:val="none"/>
+                <w:sz w:val="22"/>
+                <w:szCs w:val="22"/>
+                <w:color w:val="000000"/>
+              </w:rPr>
+            </w:pPr>
+            <w:r>
+              <w:rPr>
+                <w:rFonts w:ascii="Arial" w:hAnsi="Arial" w:eastAsia="Arial" w:cs="Arial"/>
                 <w:i w:val="false"/>
                 <w:b w:val="false"/>
                 <w:u w:val="none"/>
@@ -4830,18 +4830,18 @@
               <w:spacing w:after="100" w:before="100" w:line="240"/>
               <w:ind w:left="100" w:right="100" w:firstLine="0" w:firstLineChars="0"/>
               <w:rPr>
-                <w:rFonts w:ascii="Helvetica" w:hAnsi="Helvetica" w:eastAsia="Helvetica" w:cs="Helvetica"/>
-                <w:i w:val="false"/>
-                <w:b w:val="false"/>
-                <w:u w:val="none"/>
-                <w:sz w:val="22"/>
-                <w:szCs w:val="22"/>
-                <w:color w:val="000000"/>
-              </w:rPr>
-            </w:pPr>
-            <w:r>
-              <w:rPr>
-                <w:rFonts w:ascii="Helvetica" w:hAnsi="Helvetica" w:eastAsia="Helvetica" w:cs="Helvetica"/>
+                <w:rFonts w:ascii="Arial" w:hAnsi="Arial" w:eastAsia="Arial" w:cs="Arial"/>
+                <w:i w:val="false"/>
+                <w:b w:val="false"/>
+                <w:u w:val="none"/>
+                <w:sz w:val="22"/>
+                <w:szCs w:val="22"/>
+                <w:color w:val="000000"/>
+              </w:rPr>
+            </w:pPr>
+            <w:r>
+              <w:rPr>
+                <w:rFonts w:ascii="Arial" w:hAnsi="Arial" w:eastAsia="Arial" w:cs="Arial"/>
                 <w:i w:val="false"/>
                 <w:b w:val="false"/>
                 <w:u w:val="none"/>
@@ -4890,18 +4890,18 @@
               <w:spacing w:after="100" w:before="100" w:line="240"/>
               <w:ind w:left="100" w:right="100" w:firstLine="0" w:firstLineChars="0"/>
               <w:rPr>
-                <w:rFonts w:ascii="Helvetica" w:hAnsi="Helvetica" w:eastAsia="Helvetica" w:cs="Helvetica"/>
-                <w:i w:val="false"/>
-                <w:b w:val="false"/>
-                <w:u w:val="none"/>
-                <w:sz w:val="22"/>
-                <w:szCs w:val="22"/>
-                <w:color w:val="000000"/>
-              </w:rPr>
-            </w:pPr>
-            <w:r>
-              <w:rPr>
-                <w:rFonts w:ascii="Helvetica" w:hAnsi="Helvetica" w:eastAsia="Helvetica" w:cs="Helvetica"/>
+                <w:rFonts w:ascii="Arial" w:hAnsi="Arial" w:eastAsia="Arial" w:cs="Arial"/>
+                <w:i w:val="false"/>
+                <w:b w:val="false"/>
+                <w:u w:val="none"/>
+                <w:sz w:val="22"/>
+                <w:szCs w:val="22"/>
+                <w:color w:val="000000"/>
+              </w:rPr>
+            </w:pPr>
+            <w:r>
+              <w:rPr>
+                <w:rFonts w:ascii="Arial" w:hAnsi="Arial" w:eastAsia="Arial" w:cs="Arial"/>
                 <w:i w:val="false"/>
                 <w:b w:val="false"/>
                 <w:u w:val="none"/>

</xml_diff>